<commit_message>
Finishing up outlining wave functions, technical grooming almost done
</commit_message>
<xml_diff>
--- a/Project_Deadline/Bosses/Boss Grooming.docx
+++ b/Project_Deadline/Bosses/Boss Grooming.docx
@@ -21,372 +21,1098 @@
     <w:p/>
     <w:p>
       <w:r>
-        <w:t>This document will detail the major bosses, for now</w:t>
-      </w:r>
+        <w:t>This document will detail the major bosses, for now just sticking with an elementary boss.</w:t>
+      </w:r>
+    </w:p>
+    <w:p>
+      <w:r>
+        <w:t>Each boss will get progressively more difficult after they take more damage, just like Mario games, but instead of 3 hits, it will be 4 waves with the health bar.</w:t>
+      </w:r>
+    </w:p>
+    <w:p>
+      <w:pPr>
+        <w:rPr>
+          <w:b/>
+          <w:bCs/>
+        </w:rPr>
+      </w:pPr>
+      <w:r>
+        <w:rPr>
+          <w:b/>
+          <w:bCs/>
+        </w:rPr>
+        <w:t>First Boss</w:t>
+      </w:r>
+    </w:p>
+    <w:p>
+      <w:pPr>
+        <w:rPr>
+          <w:color w:val="FF0000"/>
+        </w:rPr>
+      </w:pPr>
+      <w:r>
+        <w:rPr>
+          <w:color w:val="FF0000"/>
+        </w:rPr>
+        <w:t>First Wave</w:t>
+      </w:r>
+      <w:r>
+        <w:rPr>
+          <w:color w:val="FF0000"/>
+        </w:rPr>
+        <w:t xml:space="preserve"> (Full Health)</w:t>
+      </w:r>
+    </w:p>
+    <w:p>
+      <w:pPr>
+        <w:pStyle w:val="ListParagraph"/>
+        <w:numPr>
+          <w:ilvl w:val="0"/>
+          <w:numId w:val="2"/>
+        </w:numPr>
+        <w:shd w:val="clear" w:color="auto" w:fill="FFFFFF"/>
+        <w:spacing w:after="200" w:line="253" w:lineRule="atLeast"/>
+        <w:rPr>
+          <w:rFonts w:ascii="Calibri" w:eastAsia="Times New Roman" w:hAnsi="Calibri" w:cs="Calibri"/>
+          <w:color w:val="222222"/>
+        </w:rPr>
+      </w:pPr>
+      <w:r>
+        <w:rPr>
+          <w:rFonts w:ascii="Calibri" w:eastAsia="Times New Roman" w:hAnsi="Calibri" w:cs="Calibri"/>
+          <w:color w:val="222222"/>
+        </w:rPr>
+        <w:t xml:space="preserve">Boss will move like horizontal enemy </w:t>
+      </w:r>
+    </w:p>
+    <w:p>
+      <w:pPr>
+        <w:pStyle w:val="ListParagraph"/>
+        <w:numPr>
+          <w:ilvl w:val="0"/>
+          <w:numId w:val="2"/>
+        </w:numPr>
+        <w:shd w:val="clear" w:color="auto" w:fill="FFFFFF"/>
+        <w:spacing w:after="200" w:line="253" w:lineRule="atLeast"/>
+        <w:rPr>
+          <w:rFonts w:ascii="Calibri" w:eastAsia="Times New Roman" w:hAnsi="Calibri" w:cs="Calibri"/>
+          <w:color w:val="222222"/>
+        </w:rPr>
+      </w:pPr>
+      <w:r>
+        <w:rPr>
+          <w:rFonts w:ascii="Calibri" w:eastAsia="Times New Roman" w:hAnsi="Calibri" w:cs="Calibri"/>
+          <w:color w:val="222222"/>
+        </w:rPr>
+        <w:t xml:space="preserve">Has </w:t>
+      </w:r>
+      <w:r>
+        <w:rPr>
+          <w:rFonts w:ascii="Calibri" w:eastAsia="Times New Roman" w:hAnsi="Calibri" w:cs="Calibri"/>
+          <w:color w:val="222222"/>
+        </w:rPr>
+        <w:t>speed of 2</w:t>
+      </w:r>
+    </w:p>
+    <w:p>
+      <w:pPr>
+        <w:pStyle w:val="ListParagraph"/>
+        <w:numPr>
+          <w:ilvl w:val="0"/>
+          <w:numId w:val="2"/>
+        </w:numPr>
+        <w:shd w:val="clear" w:color="auto" w:fill="FFFFFF"/>
+        <w:spacing w:after="200" w:line="253" w:lineRule="atLeast"/>
+        <w:rPr>
+          <w:rFonts w:ascii="Calibri" w:eastAsia="Times New Roman" w:hAnsi="Calibri" w:cs="Calibri"/>
+          <w:color w:val="222222"/>
+        </w:rPr>
+      </w:pPr>
+      <w:r>
+        <w:rPr>
+          <w:rFonts w:ascii="Calibri" w:eastAsia="Times New Roman" w:hAnsi="Calibri" w:cs="Calibri"/>
+          <w:color w:val="222222"/>
+        </w:rPr>
+        <w:t>C</w:t>
+      </w:r>
+      <w:r>
+        <w:rPr>
+          <w:rFonts w:ascii="Calibri" w:eastAsia="Times New Roman" w:hAnsi="Calibri" w:cs="Calibri"/>
+          <w:color w:val="222222"/>
+        </w:rPr>
+        <w:t>an shoot 5 missiles, all vertical</w:t>
+      </w:r>
+      <w:r>
+        <w:rPr>
+          <w:rFonts w:ascii="Calibri" w:eastAsia="Times New Roman" w:hAnsi="Calibri" w:cs="Calibri"/>
+          <w:color w:val="222222"/>
+        </w:rPr>
+        <w:t>ly</w:t>
+      </w:r>
+    </w:p>
+    <w:p>
+      <w:pPr>
+        <w:pStyle w:val="ListParagraph"/>
+        <w:numPr>
+          <w:ilvl w:val="0"/>
+          <w:numId w:val="2"/>
+        </w:numPr>
+        <w:shd w:val="clear" w:color="auto" w:fill="FFFFFF"/>
+        <w:spacing w:after="200" w:line="253" w:lineRule="atLeast"/>
+        <w:rPr>
+          <w:rFonts w:ascii="Calibri" w:eastAsia="Times New Roman" w:hAnsi="Calibri" w:cs="Calibri"/>
+          <w:color w:val="222222"/>
+        </w:rPr>
+      </w:pPr>
+      <w:r>
+        <w:rPr>
+          <w:rFonts w:ascii="Calibri" w:eastAsia="Times New Roman" w:hAnsi="Calibri" w:cs="Calibri"/>
+          <w:color w:val="222222"/>
+        </w:rPr>
+        <w:t>Boss</w:t>
+      </w:r>
+      <w:r>
+        <w:rPr>
+          <w:rFonts w:ascii="Calibri" w:eastAsia="Times New Roman" w:hAnsi="Calibri" w:cs="Calibri"/>
+          <w:color w:val="222222"/>
+        </w:rPr>
+        <w:t>’s vertical limit is y = 200, will not go beyond this line, in this wave</w:t>
+      </w:r>
+    </w:p>
+    <w:p>
+      <w:pPr>
+        <w:shd w:val="clear" w:color="auto" w:fill="FFFFFF"/>
+        <w:spacing w:after="200" w:line="253" w:lineRule="atLeast"/>
+        <w:rPr>
+          <w:rFonts w:ascii="Calibri" w:eastAsia="Times New Roman" w:hAnsi="Calibri" w:cs="Calibri"/>
+          <w:color w:val="FF0000"/>
+        </w:rPr>
+      </w:pPr>
+      <w:r>
+        <w:rPr>
+          <w:rFonts w:ascii="Calibri" w:eastAsia="Times New Roman" w:hAnsi="Calibri" w:cs="Calibri"/>
+          <w:color w:val="FF0000"/>
+        </w:rPr>
+        <w:t>Second Wave (75% Health)</w:t>
+      </w:r>
+    </w:p>
+    <w:p>
+      <w:pPr>
+        <w:pStyle w:val="ListParagraph"/>
+        <w:numPr>
+          <w:ilvl w:val="0"/>
+          <w:numId w:val="3"/>
+        </w:numPr>
+        <w:shd w:val="clear" w:color="auto" w:fill="FFFFFF"/>
+        <w:spacing w:after="200" w:line="253" w:lineRule="atLeast"/>
+        <w:rPr>
+          <w:rFonts w:ascii="Calibri" w:eastAsia="Times New Roman" w:hAnsi="Calibri" w:cs="Calibri"/>
+          <w:color w:val="222222"/>
+        </w:rPr>
+      </w:pPr>
+      <w:r>
+        <w:rPr>
+          <w:rFonts w:ascii="Calibri" w:eastAsia="Times New Roman" w:hAnsi="Calibri" w:cs="Calibri"/>
+          <w:color w:val="222222"/>
+        </w:rPr>
+        <w:t>Increase boss speed to 5</w:t>
+      </w:r>
+    </w:p>
+    <w:p>
+      <w:pPr>
+        <w:pStyle w:val="ListParagraph"/>
+        <w:numPr>
+          <w:ilvl w:val="0"/>
+          <w:numId w:val="3"/>
+        </w:numPr>
+        <w:shd w:val="clear" w:color="auto" w:fill="FFFFFF"/>
+        <w:spacing w:after="200" w:line="253" w:lineRule="atLeast"/>
+        <w:rPr>
+          <w:rFonts w:ascii="Calibri" w:eastAsia="Times New Roman" w:hAnsi="Calibri" w:cs="Calibri"/>
+          <w:color w:val="222222"/>
+        </w:rPr>
+      </w:pPr>
+      <w:r>
+        <w:rPr>
+          <w:rFonts w:ascii="Calibri" w:eastAsia="Times New Roman" w:hAnsi="Calibri" w:cs="Calibri"/>
+          <w:color w:val="222222"/>
+        </w:rPr>
+        <w:t>Missiles can come in multiple directions, missiles move in multiple directions</w:t>
+      </w:r>
+    </w:p>
+    <w:p>
+      <w:pPr>
+        <w:pStyle w:val="ListParagraph"/>
+        <w:numPr>
+          <w:ilvl w:val="0"/>
+          <w:numId w:val="3"/>
+        </w:numPr>
+        <w:shd w:val="clear" w:color="auto" w:fill="FFFFFF"/>
+        <w:spacing w:after="200" w:line="253" w:lineRule="atLeast"/>
+        <w:rPr>
+          <w:rFonts w:ascii="Calibri" w:eastAsia="Times New Roman" w:hAnsi="Calibri" w:cs="Calibri"/>
+          <w:color w:val="222222"/>
+        </w:rPr>
+      </w:pPr>
+      <w:r>
+        <w:rPr>
+          <w:rFonts w:ascii="Calibri" w:eastAsia="Times New Roman" w:hAnsi="Calibri" w:cs="Calibri"/>
+          <w:color w:val="222222"/>
+        </w:rPr>
+        <w:t>Missiles move in 4,5,6,7,8 o’clock directions</w:t>
+      </w:r>
+    </w:p>
+    <w:p>
+      <w:pPr>
+        <w:shd w:val="clear" w:color="auto" w:fill="FFFFFF"/>
+        <w:spacing w:after="200" w:line="253" w:lineRule="atLeast"/>
+        <w:rPr>
+          <w:rFonts w:ascii="Calibri" w:eastAsia="Times New Roman" w:hAnsi="Calibri" w:cs="Calibri"/>
+          <w:color w:val="FF0000"/>
+        </w:rPr>
+      </w:pPr>
+      <w:r>
+        <w:rPr>
+          <w:rFonts w:ascii="Calibri" w:eastAsia="Times New Roman" w:hAnsi="Calibri" w:cs="Calibri"/>
+          <w:color w:val="FF0000"/>
+        </w:rPr>
+        <w:t>Third Wave (50% Health)</w:t>
+      </w:r>
+    </w:p>
+    <w:p>
+      <w:pPr>
+        <w:pStyle w:val="ListParagraph"/>
+        <w:numPr>
+          <w:ilvl w:val="0"/>
+          <w:numId w:val="4"/>
+        </w:numPr>
+        <w:shd w:val="clear" w:color="auto" w:fill="FFFFFF"/>
+        <w:spacing w:after="200" w:line="253" w:lineRule="atLeast"/>
+        <w:rPr>
+          <w:rFonts w:ascii="Calibri" w:eastAsia="Times New Roman" w:hAnsi="Calibri" w:cs="Calibri"/>
+          <w:color w:val="222222"/>
+        </w:rPr>
+      </w:pPr>
+      <w:r>
+        <w:rPr>
+          <w:rFonts w:ascii="Calibri" w:eastAsia="Times New Roman" w:hAnsi="Calibri" w:cs="Calibri"/>
+          <w:color w:val="222222"/>
+        </w:rPr>
+        <w:t>Boss can move in any direction</w:t>
+      </w:r>
+    </w:p>
+    <w:p>
+      <w:pPr>
+        <w:pStyle w:val="ListParagraph"/>
+        <w:numPr>
+          <w:ilvl w:val="0"/>
+          <w:numId w:val="4"/>
+        </w:numPr>
+        <w:shd w:val="clear" w:color="auto" w:fill="FFFFFF"/>
+        <w:spacing w:after="200" w:line="253" w:lineRule="atLeast"/>
+        <w:rPr>
+          <w:rFonts w:ascii="Calibri" w:eastAsia="Times New Roman" w:hAnsi="Calibri" w:cs="Calibri"/>
+          <w:color w:val="222222"/>
+        </w:rPr>
+      </w:pPr>
+      <w:r>
+        <w:rPr>
+          <w:rFonts w:ascii="Calibri" w:eastAsia="Times New Roman" w:hAnsi="Calibri" w:cs="Calibri"/>
+          <w:color w:val="222222"/>
+        </w:rPr>
+        <w:t>Boss can spawn horizontal enemies</w:t>
+      </w:r>
+    </w:p>
+    <w:p>
+      <w:pPr>
+        <w:shd w:val="clear" w:color="auto" w:fill="FFFFFF"/>
+        <w:spacing w:after="200" w:line="253" w:lineRule="atLeast"/>
+        <w:rPr>
+          <w:rFonts w:ascii="Calibri" w:eastAsia="Times New Roman" w:hAnsi="Calibri" w:cs="Calibri"/>
+          <w:color w:val="FF0000"/>
+        </w:rPr>
+      </w:pPr>
+      <w:r>
+        <w:rPr>
+          <w:rFonts w:ascii="Calibri" w:eastAsia="Times New Roman" w:hAnsi="Calibri" w:cs="Calibri"/>
+          <w:color w:val="FF0000"/>
+        </w:rPr>
+        <w:t>Last Wave (25% Health)</w:t>
+      </w:r>
+    </w:p>
+    <w:p>
+      <w:pPr>
+        <w:pStyle w:val="ListParagraph"/>
+        <w:numPr>
+          <w:ilvl w:val="0"/>
+          <w:numId w:val="5"/>
+        </w:numPr>
+        <w:shd w:val="clear" w:color="auto" w:fill="FFFFFF"/>
+        <w:spacing w:after="200" w:line="253" w:lineRule="atLeast"/>
+        <w:rPr>
+          <w:rFonts w:ascii="Calibri" w:eastAsia="Times New Roman" w:hAnsi="Calibri" w:cs="Calibri"/>
+          <w:color w:val="222222"/>
+        </w:rPr>
+      </w:pPr>
+      <w:r>
+        <w:rPr>
+          <w:rFonts w:ascii="Calibri" w:eastAsia="Times New Roman" w:hAnsi="Calibri" w:cs="Calibri"/>
+          <w:color w:val="222222"/>
+        </w:rPr>
+        <w:t>Boss chooses a random direction, every 20 frames</w:t>
+      </w:r>
+    </w:p>
+    <w:p>
+      <w:pPr>
+        <w:pStyle w:val="ListParagraph"/>
+        <w:numPr>
+          <w:ilvl w:val="0"/>
+          <w:numId w:val="5"/>
+        </w:numPr>
+        <w:shd w:val="clear" w:color="auto" w:fill="FFFFFF"/>
+        <w:spacing w:after="200" w:line="253" w:lineRule="atLeast"/>
+        <w:rPr>
+          <w:rFonts w:ascii="Calibri" w:eastAsia="Times New Roman" w:hAnsi="Calibri" w:cs="Calibri"/>
+          <w:color w:val="222222"/>
+        </w:rPr>
+      </w:pPr>
+      <w:r>
+        <w:rPr>
+          <w:rFonts w:ascii="Calibri" w:eastAsia="Times New Roman" w:hAnsi="Calibri" w:cs="Calibri"/>
+          <w:color w:val="222222"/>
+        </w:rPr>
+        <w:t>Boss can now move up to the y = 400 line, no further</w:t>
+      </w:r>
+    </w:p>
+    <w:p>
+      <w:pPr>
+        <w:shd w:val="clear" w:color="auto" w:fill="FFFFFF"/>
+        <w:spacing w:after="200" w:line="253" w:lineRule="atLeast"/>
+        <w:rPr>
+          <w:rFonts w:ascii="Calibri" w:eastAsia="Times New Roman" w:hAnsi="Calibri" w:cs="Calibri"/>
+          <w:color w:val="222222"/>
+        </w:rPr>
+      </w:pPr>
+    </w:p>
+    <w:p>
+      <w:pPr>
+        <w:shd w:val="clear" w:color="auto" w:fill="FFFFFF"/>
+        <w:spacing w:after="200" w:line="253" w:lineRule="atLeast"/>
+        <w:rPr>
+          <w:rFonts w:ascii="Calibri" w:eastAsia="Times New Roman" w:hAnsi="Calibri" w:cs="Calibri"/>
+          <w:color w:val="222222"/>
+        </w:rPr>
+      </w:pPr>
+    </w:p>
+    <w:p>
+      <w:pPr>
+        <w:shd w:val="clear" w:color="auto" w:fill="FFFFFF"/>
+        <w:spacing w:after="200" w:line="253" w:lineRule="atLeast"/>
+        <w:rPr>
+          <w:rFonts w:ascii="Calibri" w:eastAsia="Times New Roman" w:hAnsi="Calibri" w:cs="Calibri"/>
+          <w:color w:val="222222"/>
+        </w:rPr>
+      </w:pPr>
+      <w:r>
+        <w:rPr>
+          <w:rFonts w:ascii="Calibri" w:eastAsia="Times New Roman" w:hAnsi="Calibri" w:cs="Calibri"/>
+          <w:color w:val="222222"/>
+        </w:rPr>
+        <w:t>Technical Grooming:</w:t>
+      </w:r>
+    </w:p>
+    <w:p>
+      <w:pPr>
+        <w:shd w:val="clear" w:color="auto" w:fill="FFFFFF"/>
+        <w:spacing w:after="200" w:line="253" w:lineRule="atLeast"/>
+        <w:rPr>
+          <w:rFonts w:ascii="Calibri" w:eastAsia="Times New Roman" w:hAnsi="Calibri" w:cs="Calibri"/>
+          <w:color w:val="222222"/>
+        </w:rPr>
+      </w:pPr>
+      <w:r>
+        <w:rPr>
+          <w:rFonts w:ascii="Calibri" w:eastAsia="Times New Roman" w:hAnsi="Calibri" w:cs="Calibri"/>
+          <w:color w:val="222222"/>
+        </w:rPr>
+        <w:t>Necessary fields:</w:t>
+      </w:r>
+    </w:p>
+    <w:p>
+      <w:pPr>
+        <w:pStyle w:val="ListParagraph"/>
+        <w:numPr>
+          <w:ilvl w:val="0"/>
+          <w:numId w:val="6"/>
+        </w:numPr>
+        <w:shd w:val="clear" w:color="auto" w:fill="FFFFFF"/>
+        <w:spacing w:after="200" w:line="253" w:lineRule="atLeast"/>
+        <w:rPr>
+          <w:rFonts w:ascii="Calibri" w:eastAsia="Times New Roman" w:hAnsi="Calibri" w:cs="Calibri"/>
+          <w:color w:val="222222"/>
+        </w:rPr>
+      </w:pPr>
+      <w:r>
+        <w:rPr>
+          <w:rFonts w:ascii="Calibri" w:eastAsia="Times New Roman" w:hAnsi="Calibri" w:cs="Calibri"/>
+          <w:color w:val="222222"/>
+        </w:rPr>
+        <w:t>X location</w:t>
+      </w:r>
+    </w:p>
+    <w:p>
+      <w:pPr>
+        <w:pStyle w:val="ListParagraph"/>
+        <w:numPr>
+          <w:ilvl w:val="0"/>
+          <w:numId w:val="6"/>
+        </w:numPr>
+        <w:shd w:val="clear" w:color="auto" w:fill="FFFFFF"/>
+        <w:spacing w:after="200" w:line="253" w:lineRule="atLeast"/>
+        <w:rPr>
+          <w:rFonts w:ascii="Calibri" w:eastAsia="Times New Roman" w:hAnsi="Calibri" w:cs="Calibri"/>
+          <w:color w:val="222222"/>
+        </w:rPr>
+      </w:pPr>
+      <w:r>
+        <w:rPr>
+          <w:rFonts w:ascii="Calibri" w:eastAsia="Times New Roman" w:hAnsi="Calibri" w:cs="Calibri"/>
+          <w:color w:val="222222"/>
+        </w:rPr>
+        <w:t>Y location</w:t>
+      </w:r>
+    </w:p>
+    <w:p>
+      <w:pPr>
+        <w:pStyle w:val="ListParagraph"/>
+        <w:numPr>
+          <w:ilvl w:val="0"/>
+          <w:numId w:val="6"/>
+        </w:numPr>
+        <w:shd w:val="clear" w:color="auto" w:fill="FFFFFF"/>
+        <w:spacing w:after="200" w:line="253" w:lineRule="atLeast"/>
+        <w:rPr>
+          <w:rFonts w:ascii="Calibri" w:eastAsia="Times New Roman" w:hAnsi="Calibri" w:cs="Calibri"/>
+          <w:color w:val="222222"/>
+        </w:rPr>
+      </w:pPr>
+      <w:r>
+        <w:rPr>
+          <w:rFonts w:ascii="Calibri" w:eastAsia="Times New Roman" w:hAnsi="Calibri" w:cs="Calibri"/>
+          <w:color w:val="222222"/>
+        </w:rPr>
+        <w:t>Width</w:t>
+      </w:r>
+    </w:p>
+    <w:p>
+      <w:pPr>
+        <w:pStyle w:val="ListParagraph"/>
+        <w:numPr>
+          <w:ilvl w:val="0"/>
+          <w:numId w:val="6"/>
+        </w:numPr>
+        <w:shd w:val="clear" w:color="auto" w:fill="FFFFFF"/>
+        <w:spacing w:after="200" w:line="253" w:lineRule="atLeast"/>
+        <w:rPr>
+          <w:rFonts w:ascii="Calibri" w:eastAsia="Times New Roman" w:hAnsi="Calibri" w:cs="Calibri"/>
+          <w:color w:val="222222"/>
+        </w:rPr>
+      </w:pPr>
+      <w:r>
+        <w:rPr>
+          <w:rFonts w:ascii="Calibri" w:eastAsia="Times New Roman" w:hAnsi="Calibri" w:cs="Calibri"/>
+          <w:color w:val="222222"/>
+        </w:rPr>
+        <w:t>Height</w:t>
+      </w:r>
+    </w:p>
+    <w:p>
+      <w:pPr>
+        <w:pStyle w:val="ListParagraph"/>
+        <w:numPr>
+          <w:ilvl w:val="0"/>
+          <w:numId w:val="6"/>
+        </w:numPr>
+        <w:shd w:val="clear" w:color="auto" w:fill="FFFFFF"/>
+        <w:spacing w:after="200" w:line="253" w:lineRule="atLeast"/>
+        <w:rPr>
+          <w:rFonts w:ascii="Calibri" w:eastAsia="Times New Roman" w:hAnsi="Calibri" w:cs="Calibri"/>
+          <w:color w:val="222222"/>
+        </w:rPr>
+      </w:pPr>
+      <w:r>
+        <w:rPr>
+          <w:rFonts w:ascii="Calibri" w:eastAsia="Times New Roman" w:hAnsi="Calibri" w:cs="Calibri"/>
+          <w:color w:val="222222"/>
+        </w:rPr>
+        <w:t>Image</w:t>
+      </w:r>
+    </w:p>
+    <w:p>
+      <w:pPr>
+        <w:pStyle w:val="ListParagraph"/>
+        <w:numPr>
+          <w:ilvl w:val="0"/>
+          <w:numId w:val="6"/>
+        </w:numPr>
+        <w:shd w:val="clear" w:color="auto" w:fill="FFFFFF"/>
+        <w:spacing w:after="200" w:line="253" w:lineRule="atLeast"/>
+        <w:rPr>
+          <w:rFonts w:ascii="Calibri" w:eastAsia="Times New Roman" w:hAnsi="Calibri" w:cs="Calibri"/>
+          <w:color w:val="222222"/>
+        </w:rPr>
+      </w:pPr>
+      <w:r>
+        <w:rPr>
+          <w:rFonts w:ascii="Calibri" w:eastAsia="Times New Roman" w:hAnsi="Calibri" w:cs="Calibri"/>
+          <w:color w:val="222222"/>
+        </w:rPr>
+        <w:t>X velocity</w:t>
+      </w:r>
+    </w:p>
+    <w:p>
+      <w:pPr>
+        <w:pStyle w:val="ListParagraph"/>
+        <w:numPr>
+          <w:ilvl w:val="0"/>
+          <w:numId w:val="6"/>
+        </w:numPr>
+        <w:shd w:val="clear" w:color="auto" w:fill="FFFFFF"/>
+        <w:spacing w:after="200" w:line="253" w:lineRule="atLeast"/>
+        <w:rPr>
+          <w:rFonts w:ascii="Calibri" w:eastAsia="Times New Roman" w:hAnsi="Calibri" w:cs="Calibri"/>
+          <w:color w:val="222222"/>
+        </w:rPr>
+      </w:pPr>
+      <w:r>
+        <w:rPr>
+          <w:rFonts w:ascii="Calibri" w:eastAsia="Times New Roman" w:hAnsi="Calibri" w:cs="Calibri"/>
+          <w:color w:val="222222"/>
+        </w:rPr>
+        <w:t>Y velocity</w:t>
+      </w:r>
+    </w:p>
+    <w:p>
+      <w:pPr>
+        <w:pStyle w:val="ListParagraph"/>
+        <w:numPr>
+          <w:ilvl w:val="0"/>
+          <w:numId w:val="6"/>
+        </w:numPr>
+        <w:shd w:val="clear" w:color="auto" w:fill="FFFFFF"/>
+        <w:spacing w:after="200" w:line="253" w:lineRule="atLeast"/>
+        <w:rPr>
+          <w:rFonts w:ascii="Calibri" w:eastAsia="Times New Roman" w:hAnsi="Calibri" w:cs="Calibri"/>
+          <w:color w:val="222222"/>
+        </w:rPr>
+      </w:pPr>
+      <w:r>
+        <w:rPr>
+          <w:rFonts w:ascii="Calibri" w:eastAsia="Times New Roman" w:hAnsi="Calibri" w:cs="Calibri"/>
+          <w:color w:val="222222"/>
+        </w:rPr>
+        <w:t>X direction</w:t>
+      </w:r>
+    </w:p>
+    <w:p>
+      <w:pPr>
+        <w:pStyle w:val="ListParagraph"/>
+        <w:numPr>
+          <w:ilvl w:val="0"/>
+          <w:numId w:val="6"/>
+        </w:numPr>
+        <w:shd w:val="clear" w:color="auto" w:fill="FFFFFF"/>
+        <w:spacing w:after="200" w:line="253" w:lineRule="atLeast"/>
+        <w:rPr>
+          <w:rFonts w:ascii="Calibri" w:eastAsia="Times New Roman" w:hAnsi="Calibri" w:cs="Calibri"/>
+          <w:color w:val="222222"/>
+        </w:rPr>
+      </w:pPr>
+      <w:r>
+        <w:rPr>
+          <w:rFonts w:ascii="Calibri" w:eastAsia="Times New Roman" w:hAnsi="Calibri" w:cs="Calibri"/>
+          <w:color w:val="222222"/>
+        </w:rPr>
+        <w:t>Y direction</w:t>
+      </w:r>
+    </w:p>
+    <w:p>
+      <w:pPr>
+        <w:pStyle w:val="ListParagraph"/>
+        <w:numPr>
+          <w:ilvl w:val="0"/>
+          <w:numId w:val="6"/>
+        </w:numPr>
+        <w:shd w:val="clear" w:color="auto" w:fill="FFFFFF"/>
+        <w:spacing w:after="200" w:line="253" w:lineRule="atLeast"/>
+        <w:rPr>
+          <w:rFonts w:ascii="Calibri" w:eastAsia="Times New Roman" w:hAnsi="Calibri" w:cs="Calibri"/>
+          <w:color w:val="222222"/>
+        </w:rPr>
+      </w:pPr>
+      <w:r>
+        <w:rPr>
+          <w:rFonts w:ascii="Calibri" w:eastAsia="Times New Roman" w:hAnsi="Calibri" w:cs="Calibri"/>
+          <w:color w:val="222222"/>
+        </w:rPr>
+        <w:lastRenderedPageBreak/>
+        <w:t>Value</w:t>
+      </w:r>
+    </w:p>
+    <w:p>
+      <w:pPr>
+        <w:pStyle w:val="ListParagraph"/>
+        <w:numPr>
+          <w:ilvl w:val="0"/>
+          <w:numId w:val="6"/>
+        </w:numPr>
+        <w:shd w:val="clear" w:color="auto" w:fill="FFFFFF"/>
+        <w:spacing w:after="200" w:line="253" w:lineRule="atLeast"/>
+        <w:rPr>
+          <w:rFonts w:ascii="Calibri" w:eastAsia="Times New Roman" w:hAnsi="Calibri" w:cs="Calibri"/>
+          <w:color w:val="222222"/>
+        </w:rPr>
+      </w:pPr>
+      <w:r>
+        <w:rPr>
+          <w:rFonts w:ascii="Calibri" w:eastAsia="Times New Roman" w:hAnsi="Calibri" w:cs="Calibri"/>
+          <w:color w:val="222222"/>
+        </w:rPr>
+        <w:t>Shoot flag (not sure how to implement this exactly)</w:t>
+      </w:r>
+    </w:p>
+    <w:p>
+      <w:pPr>
+        <w:pStyle w:val="ListParagraph"/>
+        <w:numPr>
+          <w:ilvl w:val="0"/>
+          <w:numId w:val="6"/>
+        </w:numPr>
+        <w:shd w:val="clear" w:color="auto" w:fill="FFFFFF"/>
+        <w:spacing w:after="200" w:line="253" w:lineRule="atLeast"/>
+        <w:rPr>
+          <w:rFonts w:ascii="Calibri" w:eastAsia="Times New Roman" w:hAnsi="Calibri" w:cs="Calibri"/>
+          <w:color w:val="222222"/>
+        </w:rPr>
+      </w:pPr>
+      <w:r>
+        <w:rPr>
+          <w:rFonts w:ascii="Calibri" w:eastAsia="Times New Roman" w:hAnsi="Calibri" w:cs="Calibri"/>
+          <w:color w:val="222222"/>
+        </w:rPr>
+        <w:t>Right, Left, Up, and down boundaries</w:t>
+      </w:r>
+    </w:p>
+    <w:p>
+      <w:pPr>
+        <w:pStyle w:val="ListParagraph"/>
+        <w:numPr>
+          <w:ilvl w:val="0"/>
+          <w:numId w:val="6"/>
+        </w:numPr>
+        <w:shd w:val="clear" w:color="auto" w:fill="FFFFFF"/>
+        <w:spacing w:after="200" w:line="253" w:lineRule="atLeast"/>
+        <w:rPr>
+          <w:rFonts w:ascii="Calibri" w:eastAsia="Times New Roman" w:hAnsi="Calibri" w:cs="Calibri"/>
+          <w:color w:val="222222"/>
+        </w:rPr>
+      </w:pPr>
+      <w:r>
+        <w:rPr>
+          <w:rFonts w:ascii="Calibri" w:eastAsia="Times New Roman" w:hAnsi="Calibri" w:cs="Calibri"/>
+          <w:color w:val="222222"/>
+        </w:rPr>
+        <w:t>Number of bullets that can be fired</w:t>
+      </w:r>
+    </w:p>
+    <w:p>
+      <w:pPr>
+        <w:pStyle w:val="ListParagraph"/>
+        <w:numPr>
+          <w:ilvl w:val="0"/>
+          <w:numId w:val="6"/>
+        </w:numPr>
+        <w:shd w:val="clear" w:color="auto" w:fill="FFFFFF"/>
+        <w:spacing w:after="200" w:line="253" w:lineRule="atLeast"/>
+        <w:rPr>
+          <w:rFonts w:ascii="Calibri" w:eastAsia="Times New Roman" w:hAnsi="Calibri" w:cs="Calibri"/>
+          <w:color w:val="222222"/>
+        </w:rPr>
+      </w:pPr>
+      <w:r>
+        <w:rPr>
+          <w:rFonts w:ascii="Calibri" w:eastAsia="Times New Roman" w:hAnsi="Calibri" w:cs="Calibri"/>
+          <w:color w:val="222222"/>
+        </w:rPr>
+        <w:t>Health</w:t>
+      </w:r>
+    </w:p>
+    <w:p>
+      <w:pPr>
+        <w:pStyle w:val="ListParagraph"/>
+        <w:numPr>
+          <w:ilvl w:val="0"/>
+          <w:numId w:val="6"/>
+        </w:numPr>
+        <w:shd w:val="clear" w:color="auto" w:fill="FFFFFF"/>
+        <w:spacing w:after="200" w:line="253" w:lineRule="atLeast"/>
+        <w:rPr>
+          <w:rFonts w:ascii="Calibri" w:eastAsia="Times New Roman" w:hAnsi="Calibri" w:cs="Calibri"/>
+          <w:color w:val="222222"/>
+        </w:rPr>
+      </w:pPr>
+      <w:r>
+        <w:rPr>
+          <w:rFonts w:ascii="Calibri" w:eastAsia="Times New Roman" w:hAnsi="Calibri" w:cs="Calibri"/>
+          <w:color w:val="222222"/>
+        </w:rPr>
+        <w:t>Wave</w:t>
+      </w:r>
+    </w:p>
+    <w:p>
+      <w:pPr>
+        <w:pStyle w:val="ListParagraph"/>
+        <w:numPr>
+          <w:ilvl w:val="0"/>
+          <w:numId w:val="6"/>
+        </w:numPr>
+        <w:shd w:val="clear" w:color="auto" w:fill="FFFFFF"/>
+        <w:spacing w:after="200" w:line="253" w:lineRule="atLeast"/>
+        <w:rPr>
+          <w:rFonts w:ascii="Calibri" w:eastAsia="Times New Roman" w:hAnsi="Calibri" w:cs="Calibri"/>
+          <w:color w:val="222222"/>
+        </w:rPr>
+      </w:pPr>
+      <w:r>
+        <w:rPr>
+          <w:rFonts w:ascii="Calibri" w:eastAsia="Times New Roman" w:hAnsi="Calibri" w:cs="Calibri"/>
+          <w:color w:val="222222"/>
+        </w:rPr>
+        <w:t>Hitbox</w:t>
+      </w:r>
+    </w:p>
+    <w:p>
+      <w:pPr>
+        <w:shd w:val="clear" w:color="auto" w:fill="FFFFFF"/>
+        <w:spacing w:after="200" w:line="253" w:lineRule="atLeast"/>
+        <w:rPr>
+          <w:rFonts w:ascii="Calibri" w:eastAsia="Times New Roman" w:hAnsi="Calibri" w:cs="Calibri"/>
+          <w:color w:val="222222"/>
+        </w:rPr>
+      </w:pPr>
+      <w:r>
+        <w:rPr>
+          <w:rFonts w:ascii="Calibri" w:eastAsia="Times New Roman" w:hAnsi="Calibri" w:cs="Calibri"/>
+          <w:color w:val="222222"/>
+        </w:rPr>
+        <w:t>All these fields are exact same as Enemy class, so inheriting from enemy class</w:t>
+      </w:r>
+    </w:p>
+    <w:p>
+      <w:pPr>
+        <w:shd w:val="clear" w:color="auto" w:fill="FFFFFF"/>
+        <w:spacing w:after="200" w:line="253" w:lineRule="atLeast"/>
+        <w:rPr>
+          <w:rFonts w:ascii="Calibri" w:eastAsia="Times New Roman" w:hAnsi="Calibri" w:cs="Calibri"/>
+          <w:color w:val="222222"/>
+        </w:rPr>
+      </w:pPr>
+      <w:r>
+        <w:rPr>
+          <w:rFonts w:ascii="Calibri" w:eastAsia="Times New Roman" w:hAnsi="Calibri" w:cs="Calibri"/>
+          <w:color w:val="222222"/>
+        </w:rPr>
+        <w:t>Boss class</w:t>
+      </w:r>
+    </w:p>
+    <w:p>
+      <w:pPr>
+        <w:shd w:val="clear" w:color="auto" w:fill="FFFFFF"/>
+        <w:spacing w:after="200" w:line="253" w:lineRule="atLeast"/>
+        <w:rPr>
+          <w:rFonts w:ascii="Calibri" w:eastAsia="Times New Roman" w:hAnsi="Calibri" w:cs="Calibri"/>
+          <w:color w:val="222222"/>
+        </w:rPr>
+      </w:pPr>
+      <w:r>
+        <w:rPr>
+          <w:rFonts w:ascii="Calibri" w:eastAsia="Times New Roman" w:hAnsi="Calibri" w:cs="Calibri"/>
+          <w:color w:val="222222"/>
+        </w:rPr>
+        <w:t>Needs to be able to change attack, speed, and type of movement, based on amount of health,</w:t>
+      </w:r>
+    </w:p>
+    <w:p>
+      <w:pPr>
+        <w:shd w:val="clear" w:color="auto" w:fill="FFFFFF"/>
+        <w:spacing w:after="200" w:line="253" w:lineRule="atLeast"/>
+        <w:rPr>
+          <w:rFonts w:ascii="Calibri" w:eastAsia="Times New Roman" w:hAnsi="Calibri" w:cs="Calibri"/>
+          <w:color w:val="222222"/>
+        </w:rPr>
+      </w:pPr>
+      <w:r>
+        <w:rPr>
+          <w:rFonts w:ascii="Calibri" w:eastAsia="Times New Roman" w:hAnsi="Calibri" w:cs="Calibri"/>
+          <w:color w:val="222222"/>
+        </w:rPr>
+        <w:t>Which can be a function on its own</w:t>
+      </w:r>
+      <w:r>
+        <w:rPr>
+          <w:rFonts w:ascii="Calibri" w:eastAsia="Times New Roman" w:hAnsi="Calibri" w:cs="Calibri"/>
+          <w:color w:val="222222"/>
+        </w:rPr>
+        <w:t xml:space="preserve">, set </w:t>
+      </w:r>
+      <w:proofErr w:type="spellStart"/>
+      <w:r>
+        <w:rPr>
+          <w:rFonts w:ascii="Calibri" w:eastAsia="Times New Roman" w:hAnsi="Calibri" w:cs="Calibri"/>
+          <w:color w:val="222222"/>
+        </w:rPr>
+        <w:t>wave,with</w:t>
+      </w:r>
+      <w:proofErr w:type="spellEnd"/>
+      <w:r>
+        <w:rPr>
+          <w:rFonts w:ascii="Calibri" w:eastAsia="Times New Roman" w:hAnsi="Calibri" w:cs="Calibri"/>
+          <w:color w:val="222222"/>
+        </w:rPr>
+        <w:t xml:space="preserve"> 4 mini functions, wave_1, wave_2, etc.</w:t>
+      </w:r>
+    </w:p>
+    <w:p>
+      <w:pPr>
+        <w:shd w:val="clear" w:color="auto" w:fill="FFFFFF"/>
+        <w:spacing w:after="200" w:line="253" w:lineRule="atLeast"/>
+        <w:rPr>
+          <w:rFonts w:ascii="Calibri" w:eastAsia="Times New Roman" w:hAnsi="Calibri" w:cs="Calibri"/>
+          <w:color w:val="222222"/>
+        </w:rPr>
+      </w:pPr>
+      <w:r>
+        <w:rPr>
+          <w:rFonts w:ascii="Calibri" w:eastAsia="Times New Roman" w:hAnsi="Calibri" w:cs="Calibri"/>
+          <w:color w:val="222222"/>
+        </w:rPr>
+        <w:t>Separate function to execute wave, calling all the mini wave functions</w:t>
+      </w:r>
+    </w:p>
+    <w:p>
+      <w:pPr>
+        <w:shd w:val="clear" w:color="auto" w:fill="FFFFFF"/>
+        <w:spacing w:after="200" w:line="253" w:lineRule="atLeast"/>
+        <w:rPr>
+          <w:rFonts w:ascii="Calibri" w:eastAsia="Times New Roman" w:hAnsi="Calibri" w:cs="Calibri"/>
+          <w:color w:val="222222"/>
+        </w:rPr>
+      </w:pPr>
+      <w:r>
+        <w:rPr>
+          <w:rFonts w:ascii="Calibri" w:eastAsia="Times New Roman" w:hAnsi="Calibri" w:cs="Calibri"/>
+          <w:color w:val="222222"/>
+        </w:rPr>
+        <w:t xml:space="preserve">In play function: </w:t>
+      </w:r>
+    </w:p>
+    <w:p>
+      <w:pPr>
+        <w:pStyle w:val="ListParagraph"/>
+        <w:numPr>
+          <w:ilvl w:val="0"/>
+          <w:numId w:val="7"/>
+        </w:numPr>
+        <w:shd w:val="clear" w:color="auto" w:fill="FFFFFF"/>
+        <w:spacing w:after="200" w:line="253" w:lineRule="atLeast"/>
+        <w:rPr>
+          <w:rFonts w:ascii="Calibri" w:eastAsia="Times New Roman" w:hAnsi="Calibri" w:cs="Calibri"/>
+          <w:color w:val="222222"/>
+        </w:rPr>
+      </w:pPr>
+      <w:r>
+        <w:rPr>
+          <w:rFonts w:ascii="Calibri" w:eastAsia="Times New Roman" w:hAnsi="Calibri" w:cs="Calibri"/>
+          <w:color w:val="222222"/>
+        </w:rPr>
+        <w:t>C</w:t>
+      </w:r>
+      <w:r>
+        <w:rPr>
+          <w:rFonts w:ascii="Calibri" w:eastAsia="Times New Roman" w:hAnsi="Calibri" w:cs="Calibri"/>
+          <w:color w:val="222222"/>
+        </w:rPr>
+        <w:t>all set wave whenever the health dips from 1 quartile to another</w:t>
+      </w:r>
+    </w:p>
+    <w:p>
+      <w:pPr>
+        <w:pStyle w:val="ListParagraph"/>
+        <w:numPr>
+          <w:ilvl w:val="0"/>
+          <w:numId w:val="7"/>
+        </w:numPr>
+        <w:shd w:val="clear" w:color="auto" w:fill="FFFFFF"/>
+        <w:spacing w:after="200" w:line="253" w:lineRule="atLeast"/>
+        <w:rPr>
+          <w:rFonts w:ascii="Calibri" w:eastAsia="Times New Roman" w:hAnsi="Calibri" w:cs="Calibri"/>
+          <w:color w:val="222222"/>
+        </w:rPr>
+      </w:pPr>
+      <w:r>
+        <w:rPr>
+          <w:rFonts w:ascii="Calibri" w:eastAsia="Times New Roman" w:hAnsi="Calibri" w:cs="Calibri"/>
+          <w:color w:val="222222"/>
+        </w:rPr>
+        <w:t>Always call execute wave</w:t>
+      </w:r>
+    </w:p>
+    <w:p>
+      <w:pPr>
+        <w:shd w:val="clear" w:color="auto" w:fill="FFFFFF"/>
+        <w:spacing w:after="200" w:line="253" w:lineRule="atLeast"/>
+        <w:rPr>
+          <w:rFonts w:ascii="Calibri" w:eastAsia="Times New Roman" w:hAnsi="Calibri" w:cs="Calibri"/>
+          <w:color w:val="222222"/>
+        </w:rPr>
+      </w:pPr>
+      <w:r>
+        <w:rPr>
+          <w:rFonts w:ascii="Calibri" w:eastAsia="Times New Roman" w:hAnsi="Calibri" w:cs="Calibri"/>
+          <w:color w:val="222222"/>
+        </w:rPr>
+        <w:t>Set Wave:</w:t>
+      </w:r>
+    </w:p>
+    <w:p>
+      <w:pPr>
+        <w:pStyle w:val="ListParagraph"/>
+        <w:numPr>
+          <w:ilvl w:val="0"/>
+          <w:numId w:val="8"/>
+        </w:numPr>
+        <w:shd w:val="clear" w:color="auto" w:fill="FFFFFF"/>
+        <w:spacing w:after="200" w:line="253" w:lineRule="atLeast"/>
+        <w:rPr>
+          <w:rFonts w:ascii="Calibri" w:eastAsia="Times New Roman" w:hAnsi="Calibri" w:cs="Calibri"/>
+          <w:color w:val="222222"/>
+        </w:rPr>
+      </w:pPr>
+      <w:r>
+        <w:rPr>
+          <w:rFonts w:ascii="Calibri" w:eastAsia="Times New Roman" w:hAnsi="Calibri" w:cs="Calibri"/>
+          <w:color w:val="222222"/>
+        </w:rPr>
+        <w:t>Decrease Wave field by 1</w:t>
+      </w:r>
+    </w:p>
+    <w:p>
+      <w:pPr>
+        <w:shd w:val="clear" w:color="auto" w:fill="FFFFFF"/>
+        <w:spacing w:after="200" w:line="253" w:lineRule="atLeast"/>
+        <w:rPr>
+          <w:rFonts w:ascii="Calibri" w:eastAsia="Times New Roman" w:hAnsi="Calibri" w:cs="Calibri"/>
+          <w:color w:val="222222"/>
+        </w:rPr>
+      </w:pPr>
+      <w:r>
+        <w:rPr>
+          <w:rFonts w:ascii="Calibri" w:eastAsia="Times New Roman" w:hAnsi="Calibri" w:cs="Calibri"/>
+          <w:color w:val="222222"/>
+        </w:rPr>
+        <w:t>Execute Wave</w:t>
+      </w:r>
+    </w:p>
+    <w:p>
+      <w:pPr>
+        <w:pStyle w:val="ListParagraph"/>
+        <w:numPr>
+          <w:ilvl w:val="0"/>
+          <w:numId w:val="8"/>
+        </w:numPr>
+        <w:shd w:val="clear" w:color="auto" w:fill="FFFFFF"/>
+        <w:spacing w:after="200" w:line="253" w:lineRule="atLeast"/>
+        <w:rPr>
+          <w:rFonts w:ascii="Calibri" w:eastAsia="Times New Roman" w:hAnsi="Calibri" w:cs="Calibri"/>
+          <w:color w:val="222222"/>
+        </w:rPr>
+      </w:pPr>
+      <w:r>
+        <w:rPr>
+          <w:rFonts w:ascii="Calibri" w:eastAsia="Times New Roman" w:hAnsi="Calibri" w:cs="Calibri"/>
+          <w:color w:val="222222"/>
+        </w:rPr>
+        <w:t xml:space="preserve">Call the respective wave execution function, depending on wave field, </w:t>
+      </w:r>
+      <w:r>
+        <w:rPr>
+          <w:rFonts w:ascii="Calibri" w:eastAsia="Times New Roman" w:hAnsi="Calibri" w:cs="Calibri"/>
+          <w:color w:val="222222"/>
+        </w:rPr>
+        <w:t>wave_1, wave_2</w:t>
+      </w:r>
+      <w:r>
+        <w:rPr>
+          <w:rFonts w:ascii="Calibri" w:eastAsia="Times New Roman" w:hAnsi="Calibri" w:cs="Calibri"/>
+          <w:color w:val="222222"/>
+        </w:rPr>
+        <w:t xml:space="preserve"> execution functions</w:t>
+      </w:r>
+    </w:p>
+    <w:p>
+      <w:pPr>
+        <w:shd w:val="clear" w:color="auto" w:fill="FFFFFF"/>
+        <w:spacing w:after="200" w:line="253" w:lineRule="atLeast"/>
+        <w:rPr>
+          <w:rFonts w:ascii="Calibri" w:eastAsia="Times New Roman" w:hAnsi="Calibri" w:cs="Calibri"/>
+          <w:color w:val="222222"/>
+        </w:rPr>
+      </w:pPr>
+      <w:r>
+        <w:rPr>
+          <w:rFonts w:ascii="Calibri" w:eastAsia="Times New Roman" w:hAnsi="Calibri" w:cs="Calibri"/>
+          <w:color w:val="222222"/>
+        </w:rPr>
+        <w:t>Wave_1:</w:t>
+      </w:r>
+    </w:p>
+    <w:p>
+      <w:pPr>
+        <w:shd w:val="clear" w:color="auto" w:fill="FFFFFF"/>
+        <w:spacing w:after="200" w:line="253" w:lineRule="atLeast"/>
+        <w:rPr>
+          <w:rFonts w:ascii="Calibri" w:eastAsia="Times New Roman" w:hAnsi="Calibri" w:cs="Calibri"/>
+          <w:color w:val="222222"/>
+        </w:rPr>
+      </w:pPr>
       <w:bookmarkStart w:id="0" w:name="_GoBack"/>
       <w:bookmarkEnd w:id="0"/>
-      <w:r>
-        <w:t xml:space="preserve"> just sticking with an elementary boss.</w:t>
-      </w:r>
-    </w:p>
-    <w:p>
-      <w:r>
-        <w:t>Each boss will get progressively more difficult after they take more damage, just like Mario games, but instead of 3 hits, it will be 4 waves with the health bar.</w:t>
-      </w:r>
-    </w:p>
-    <w:p>
-      <w:pPr>
-        <w:rPr>
-          <w:b/>
-          <w:bCs/>
-        </w:rPr>
-      </w:pPr>
-      <w:r>
-        <w:rPr>
-          <w:b/>
-          <w:bCs/>
-        </w:rPr>
-        <w:t>First Boss</w:t>
-      </w:r>
-    </w:p>
-    <w:p>
-      <w:pPr>
-        <w:rPr>
-          <w:color w:val="FF0000"/>
-        </w:rPr>
-      </w:pPr>
-      <w:r>
-        <w:rPr>
-          <w:color w:val="FF0000"/>
-        </w:rPr>
-        <w:t>First Wave</w:t>
-      </w:r>
-      <w:r>
-        <w:rPr>
-          <w:color w:val="FF0000"/>
-        </w:rPr>
-        <w:t xml:space="preserve"> (Full Health)</w:t>
-      </w:r>
-    </w:p>
-    <w:p>
-      <w:pPr>
-        <w:pStyle w:val="ListParagraph"/>
-        <w:numPr>
-          <w:ilvl w:val="0"/>
-          <w:numId w:val="2"/>
-        </w:numPr>
-        <w:shd w:val="clear" w:color="auto" w:fill="FFFFFF"/>
-        <w:spacing w:after="200" w:line="253" w:lineRule="atLeast"/>
-        <w:rPr>
-          <w:rFonts w:ascii="Calibri" w:eastAsia="Times New Roman" w:hAnsi="Calibri" w:cs="Calibri"/>
-          <w:color w:val="222222"/>
-        </w:rPr>
-      </w:pPr>
-      <w:r>
-        <w:rPr>
-          <w:rFonts w:ascii="Calibri" w:eastAsia="Times New Roman" w:hAnsi="Calibri" w:cs="Calibri"/>
-          <w:color w:val="222222"/>
-        </w:rPr>
-        <w:t xml:space="preserve">Boss will move like liked horizontal enemy </w:t>
-      </w:r>
-    </w:p>
-    <w:p>
-      <w:pPr>
-        <w:pStyle w:val="ListParagraph"/>
-        <w:numPr>
-          <w:ilvl w:val="0"/>
-          <w:numId w:val="2"/>
-        </w:numPr>
-        <w:shd w:val="clear" w:color="auto" w:fill="FFFFFF"/>
-        <w:spacing w:after="200" w:line="253" w:lineRule="atLeast"/>
-        <w:rPr>
-          <w:rFonts w:ascii="Calibri" w:eastAsia="Times New Roman" w:hAnsi="Calibri" w:cs="Calibri"/>
-          <w:color w:val="222222"/>
-        </w:rPr>
-      </w:pPr>
-      <w:r>
-        <w:rPr>
-          <w:rFonts w:ascii="Calibri" w:eastAsia="Times New Roman" w:hAnsi="Calibri" w:cs="Calibri"/>
-          <w:color w:val="222222"/>
-        </w:rPr>
-        <w:t xml:space="preserve">Has </w:t>
-      </w:r>
-      <w:r>
-        <w:rPr>
-          <w:rFonts w:ascii="Calibri" w:eastAsia="Times New Roman" w:hAnsi="Calibri" w:cs="Calibri"/>
-          <w:color w:val="222222"/>
-        </w:rPr>
-        <w:t>speed of 2</w:t>
-      </w:r>
-    </w:p>
-    <w:p>
-      <w:pPr>
-        <w:pStyle w:val="ListParagraph"/>
-        <w:numPr>
-          <w:ilvl w:val="0"/>
-          <w:numId w:val="2"/>
-        </w:numPr>
-        <w:shd w:val="clear" w:color="auto" w:fill="FFFFFF"/>
-        <w:spacing w:after="200" w:line="253" w:lineRule="atLeast"/>
-        <w:rPr>
-          <w:rFonts w:ascii="Calibri" w:eastAsia="Times New Roman" w:hAnsi="Calibri" w:cs="Calibri"/>
-          <w:color w:val="222222"/>
-        </w:rPr>
-      </w:pPr>
-      <w:r>
-        <w:rPr>
-          <w:rFonts w:ascii="Calibri" w:eastAsia="Times New Roman" w:hAnsi="Calibri" w:cs="Calibri"/>
-          <w:color w:val="222222"/>
-        </w:rPr>
-        <w:t>C</w:t>
-      </w:r>
-      <w:r>
-        <w:rPr>
-          <w:rFonts w:ascii="Calibri" w:eastAsia="Times New Roman" w:hAnsi="Calibri" w:cs="Calibri"/>
-          <w:color w:val="222222"/>
-        </w:rPr>
-        <w:t>an shoot 5 missiles, all vertical</w:t>
-      </w:r>
-      <w:r>
-        <w:rPr>
-          <w:rFonts w:ascii="Calibri" w:eastAsia="Times New Roman" w:hAnsi="Calibri" w:cs="Calibri"/>
-          <w:color w:val="222222"/>
-        </w:rPr>
-        <w:t>ly</w:t>
-      </w:r>
-    </w:p>
-    <w:p>
-      <w:pPr>
-        <w:pStyle w:val="ListParagraph"/>
-        <w:numPr>
-          <w:ilvl w:val="0"/>
-          <w:numId w:val="2"/>
-        </w:numPr>
-        <w:shd w:val="clear" w:color="auto" w:fill="FFFFFF"/>
-        <w:spacing w:after="200" w:line="253" w:lineRule="atLeast"/>
-        <w:rPr>
-          <w:rFonts w:ascii="Calibri" w:eastAsia="Times New Roman" w:hAnsi="Calibri" w:cs="Calibri"/>
-          <w:color w:val="222222"/>
-        </w:rPr>
-      </w:pPr>
-      <w:r>
-        <w:rPr>
-          <w:rFonts w:ascii="Calibri" w:eastAsia="Times New Roman" w:hAnsi="Calibri" w:cs="Calibri"/>
-          <w:color w:val="222222"/>
-        </w:rPr>
-        <w:t>Boss</w:t>
-      </w:r>
-      <w:r>
-        <w:rPr>
-          <w:rFonts w:ascii="Calibri" w:eastAsia="Times New Roman" w:hAnsi="Calibri" w:cs="Calibri"/>
-          <w:color w:val="222222"/>
-        </w:rPr>
-        <w:t>’s vertical limit is y = 200, will not go beyond this line, in this wave</w:t>
-      </w:r>
-    </w:p>
-    <w:p>
-      <w:pPr>
-        <w:shd w:val="clear" w:color="auto" w:fill="FFFFFF"/>
-        <w:spacing w:after="200" w:line="253" w:lineRule="atLeast"/>
-        <w:rPr>
-          <w:rFonts w:ascii="Calibri" w:eastAsia="Times New Roman" w:hAnsi="Calibri" w:cs="Calibri"/>
-          <w:color w:val="FF0000"/>
-        </w:rPr>
-      </w:pPr>
-      <w:r>
-        <w:rPr>
-          <w:rFonts w:ascii="Calibri" w:eastAsia="Times New Roman" w:hAnsi="Calibri" w:cs="Calibri"/>
-          <w:color w:val="FF0000"/>
-        </w:rPr>
-        <w:t>Second Wave (75% Health)</w:t>
-      </w:r>
-    </w:p>
-    <w:p>
-      <w:pPr>
-        <w:pStyle w:val="ListParagraph"/>
-        <w:numPr>
-          <w:ilvl w:val="0"/>
-          <w:numId w:val="3"/>
-        </w:numPr>
-        <w:shd w:val="clear" w:color="auto" w:fill="FFFFFF"/>
-        <w:spacing w:after="200" w:line="253" w:lineRule="atLeast"/>
-        <w:rPr>
-          <w:rFonts w:ascii="Calibri" w:eastAsia="Times New Roman" w:hAnsi="Calibri" w:cs="Calibri"/>
-          <w:color w:val="222222"/>
-        </w:rPr>
-      </w:pPr>
-      <w:r>
-        <w:rPr>
-          <w:rFonts w:ascii="Calibri" w:eastAsia="Times New Roman" w:hAnsi="Calibri" w:cs="Calibri"/>
-          <w:color w:val="222222"/>
-        </w:rPr>
-        <w:t>Increase boss speed to 5</w:t>
-      </w:r>
-    </w:p>
-    <w:p>
-      <w:pPr>
-        <w:pStyle w:val="ListParagraph"/>
-        <w:numPr>
-          <w:ilvl w:val="0"/>
-          <w:numId w:val="3"/>
-        </w:numPr>
-        <w:shd w:val="clear" w:color="auto" w:fill="FFFFFF"/>
-        <w:spacing w:after="200" w:line="253" w:lineRule="atLeast"/>
-        <w:rPr>
-          <w:rFonts w:ascii="Calibri" w:eastAsia="Times New Roman" w:hAnsi="Calibri" w:cs="Calibri"/>
-          <w:color w:val="222222"/>
-        </w:rPr>
-      </w:pPr>
-      <w:r>
-        <w:rPr>
-          <w:rFonts w:ascii="Calibri" w:eastAsia="Times New Roman" w:hAnsi="Calibri" w:cs="Calibri"/>
-          <w:color w:val="222222"/>
-        </w:rPr>
-        <w:t>Missiles can come in multiple directions, missiles move in multiple directions</w:t>
-      </w:r>
-    </w:p>
-    <w:p>
-      <w:pPr>
-        <w:pStyle w:val="ListParagraph"/>
-        <w:numPr>
-          <w:ilvl w:val="0"/>
-          <w:numId w:val="3"/>
-        </w:numPr>
-        <w:shd w:val="clear" w:color="auto" w:fill="FFFFFF"/>
-        <w:spacing w:after="200" w:line="253" w:lineRule="atLeast"/>
-        <w:rPr>
-          <w:rFonts w:ascii="Calibri" w:eastAsia="Times New Roman" w:hAnsi="Calibri" w:cs="Calibri"/>
-          <w:color w:val="222222"/>
-        </w:rPr>
-      </w:pPr>
-      <w:r>
-        <w:rPr>
-          <w:rFonts w:ascii="Calibri" w:eastAsia="Times New Roman" w:hAnsi="Calibri" w:cs="Calibri"/>
-          <w:color w:val="222222"/>
-        </w:rPr>
-        <w:t>Missiles move in 4,5,6,7,8 o’clock directions</w:t>
-      </w:r>
-    </w:p>
-    <w:p>
-      <w:pPr>
-        <w:shd w:val="clear" w:color="auto" w:fill="FFFFFF"/>
-        <w:spacing w:after="200" w:line="253" w:lineRule="atLeast"/>
-        <w:rPr>
-          <w:rFonts w:ascii="Calibri" w:eastAsia="Times New Roman" w:hAnsi="Calibri" w:cs="Calibri"/>
-          <w:color w:val="FF0000"/>
-        </w:rPr>
-      </w:pPr>
-      <w:r>
-        <w:rPr>
-          <w:rFonts w:ascii="Calibri" w:eastAsia="Times New Roman" w:hAnsi="Calibri" w:cs="Calibri"/>
-          <w:color w:val="FF0000"/>
-        </w:rPr>
-        <w:t>Third Wave (50% Health)</w:t>
-      </w:r>
-    </w:p>
-    <w:p>
-      <w:pPr>
-        <w:pStyle w:val="ListParagraph"/>
-        <w:numPr>
-          <w:ilvl w:val="0"/>
-          <w:numId w:val="4"/>
-        </w:numPr>
-        <w:shd w:val="clear" w:color="auto" w:fill="FFFFFF"/>
-        <w:spacing w:after="200" w:line="253" w:lineRule="atLeast"/>
-        <w:rPr>
-          <w:rFonts w:ascii="Calibri" w:eastAsia="Times New Roman" w:hAnsi="Calibri" w:cs="Calibri"/>
-          <w:color w:val="222222"/>
-        </w:rPr>
-      </w:pPr>
-      <w:r>
-        <w:rPr>
-          <w:rFonts w:ascii="Calibri" w:eastAsia="Times New Roman" w:hAnsi="Calibri" w:cs="Calibri"/>
-          <w:color w:val="222222"/>
-        </w:rPr>
-        <w:t>Boss can move in any direction</w:t>
-      </w:r>
-    </w:p>
-    <w:p>
-      <w:pPr>
-        <w:pStyle w:val="ListParagraph"/>
-        <w:numPr>
-          <w:ilvl w:val="0"/>
-          <w:numId w:val="4"/>
-        </w:numPr>
-        <w:shd w:val="clear" w:color="auto" w:fill="FFFFFF"/>
-        <w:spacing w:after="200" w:line="253" w:lineRule="atLeast"/>
-        <w:rPr>
-          <w:rFonts w:ascii="Calibri" w:eastAsia="Times New Roman" w:hAnsi="Calibri" w:cs="Calibri"/>
-          <w:color w:val="222222"/>
-        </w:rPr>
-      </w:pPr>
-      <w:r>
-        <w:rPr>
-          <w:rFonts w:ascii="Calibri" w:eastAsia="Times New Roman" w:hAnsi="Calibri" w:cs="Calibri"/>
-          <w:color w:val="222222"/>
-        </w:rPr>
-        <w:t>Boss can spawn horizontal enemies</w:t>
-      </w:r>
-    </w:p>
-    <w:p>
-      <w:pPr>
-        <w:shd w:val="clear" w:color="auto" w:fill="FFFFFF"/>
-        <w:spacing w:after="200" w:line="253" w:lineRule="atLeast"/>
-        <w:rPr>
-          <w:rFonts w:ascii="Calibri" w:eastAsia="Times New Roman" w:hAnsi="Calibri" w:cs="Calibri"/>
-          <w:color w:val="FF0000"/>
-        </w:rPr>
-      </w:pPr>
-      <w:r>
-        <w:rPr>
-          <w:rFonts w:ascii="Calibri" w:eastAsia="Times New Roman" w:hAnsi="Calibri" w:cs="Calibri"/>
-          <w:color w:val="FF0000"/>
-        </w:rPr>
-        <w:t>Last Wave (25% Health)</w:t>
-      </w:r>
-    </w:p>
-    <w:p>
-      <w:pPr>
-        <w:pStyle w:val="ListParagraph"/>
-        <w:numPr>
-          <w:ilvl w:val="0"/>
-          <w:numId w:val="5"/>
-        </w:numPr>
-        <w:shd w:val="clear" w:color="auto" w:fill="FFFFFF"/>
-        <w:spacing w:after="200" w:line="253" w:lineRule="atLeast"/>
-        <w:rPr>
-          <w:rFonts w:ascii="Calibri" w:eastAsia="Times New Roman" w:hAnsi="Calibri" w:cs="Calibri"/>
-          <w:color w:val="222222"/>
-        </w:rPr>
-      </w:pPr>
-      <w:r>
-        <w:rPr>
-          <w:rFonts w:ascii="Calibri" w:eastAsia="Times New Roman" w:hAnsi="Calibri" w:cs="Calibri"/>
-          <w:color w:val="222222"/>
-        </w:rPr>
-        <w:t>Boss chooses a random direction, every 20 frames</w:t>
-      </w:r>
-    </w:p>
-    <w:p>
-      <w:pPr>
-        <w:pStyle w:val="ListParagraph"/>
-        <w:numPr>
-          <w:ilvl w:val="0"/>
-          <w:numId w:val="5"/>
-        </w:numPr>
-        <w:shd w:val="clear" w:color="auto" w:fill="FFFFFF"/>
-        <w:spacing w:after="200" w:line="253" w:lineRule="atLeast"/>
-        <w:rPr>
-          <w:rFonts w:ascii="Calibri" w:eastAsia="Times New Roman" w:hAnsi="Calibri" w:cs="Calibri"/>
-          <w:color w:val="222222"/>
-        </w:rPr>
-      </w:pPr>
-      <w:r>
-        <w:rPr>
-          <w:rFonts w:ascii="Calibri" w:eastAsia="Times New Roman" w:hAnsi="Calibri" w:cs="Calibri"/>
-          <w:color w:val="222222"/>
-        </w:rPr>
-        <w:t>Boss can now move up to the y = 400 line, no further</w:t>
+    </w:p>
+    <w:p>
+      <w:pPr>
+        <w:shd w:val="clear" w:color="auto" w:fill="FFFFFF"/>
+        <w:spacing w:after="200" w:line="253" w:lineRule="atLeast"/>
+        <w:rPr>
+          <w:rFonts w:ascii="Calibri" w:eastAsia="Times New Roman" w:hAnsi="Calibri" w:cs="Calibri"/>
+          <w:color w:val="222222"/>
+        </w:rPr>
+      </w:pPr>
+    </w:p>
+    <w:p>
+      <w:pPr>
+        <w:shd w:val="clear" w:color="auto" w:fill="FFFFFF"/>
+        <w:spacing w:after="200" w:line="253" w:lineRule="atLeast"/>
+        <w:rPr>
+          <w:rFonts w:ascii="Calibri" w:eastAsia="Times New Roman" w:hAnsi="Calibri" w:cs="Calibri"/>
+          <w:color w:val="222222"/>
+        </w:rPr>
+      </w:pPr>
+      <w:r>
+        <w:rPr>
+          <w:rFonts w:ascii="Calibri" w:eastAsia="Times New Roman" w:hAnsi="Calibri" w:cs="Calibri"/>
+          <w:color w:val="222222"/>
+        </w:rPr>
+        <w:t xml:space="preserve"> </w:t>
       </w:r>
     </w:p>
     <w:p>
@@ -763,6 +1489,119 @@
     </w:lvl>
   </w:abstractNum>
   <w:abstractNum w:abstractNumId="3" w15:restartNumberingAfterBreak="0">
+    <w:nsid w:val="5D27662D"/>
+    <w:multiLevelType w:val="hybridMultilevel"/>
+    <w:tmpl w:val="1BF6190A"/>
+    <w:lvl w:ilvl="0" w:tplc="04090001">
+      <w:start w:val="1"/>
+      <w:numFmt w:val="bullet"/>
+      <w:lvlText w:val=""/>
+      <w:lvlJc w:val="left"/>
+      <w:pPr>
+        <w:ind w:left="720" w:hanging="360"/>
+      </w:pPr>
+      <w:rPr>
+        <w:rFonts w:ascii="Symbol" w:hAnsi="Symbol" w:hint="default"/>
+      </w:rPr>
+    </w:lvl>
+    <w:lvl w:ilvl="1" w:tplc="04090003" w:tentative="1">
+      <w:start w:val="1"/>
+      <w:numFmt w:val="bullet"/>
+      <w:lvlText w:val="o"/>
+      <w:lvlJc w:val="left"/>
+      <w:pPr>
+        <w:ind w:left="1440" w:hanging="360"/>
+      </w:pPr>
+      <w:rPr>
+        <w:rFonts w:ascii="Courier New" w:hAnsi="Courier New" w:cs="Courier New" w:hint="default"/>
+      </w:rPr>
+    </w:lvl>
+    <w:lvl w:ilvl="2" w:tplc="04090005" w:tentative="1">
+      <w:start w:val="1"/>
+      <w:numFmt w:val="bullet"/>
+      <w:lvlText w:val=""/>
+      <w:lvlJc w:val="left"/>
+      <w:pPr>
+        <w:ind w:left="2160" w:hanging="360"/>
+      </w:pPr>
+      <w:rPr>
+        <w:rFonts w:ascii="Wingdings" w:hAnsi="Wingdings" w:hint="default"/>
+      </w:rPr>
+    </w:lvl>
+    <w:lvl w:ilvl="3" w:tplc="04090001" w:tentative="1">
+      <w:start w:val="1"/>
+      <w:numFmt w:val="bullet"/>
+      <w:lvlText w:val=""/>
+      <w:lvlJc w:val="left"/>
+      <w:pPr>
+        <w:ind w:left="2880" w:hanging="360"/>
+      </w:pPr>
+      <w:rPr>
+        <w:rFonts w:ascii="Symbol" w:hAnsi="Symbol" w:hint="default"/>
+      </w:rPr>
+    </w:lvl>
+    <w:lvl w:ilvl="4" w:tplc="04090003" w:tentative="1">
+      <w:start w:val="1"/>
+      <w:numFmt w:val="bullet"/>
+      <w:lvlText w:val="o"/>
+      <w:lvlJc w:val="left"/>
+      <w:pPr>
+        <w:ind w:left="3600" w:hanging="360"/>
+      </w:pPr>
+      <w:rPr>
+        <w:rFonts w:ascii="Courier New" w:hAnsi="Courier New" w:cs="Courier New" w:hint="default"/>
+      </w:rPr>
+    </w:lvl>
+    <w:lvl w:ilvl="5" w:tplc="04090005" w:tentative="1">
+      <w:start w:val="1"/>
+      <w:numFmt w:val="bullet"/>
+      <w:lvlText w:val=""/>
+      <w:lvlJc w:val="left"/>
+      <w:pPr>
+        <w:ind w:left="4320" w:hanging="360"/>
+      </w:pPr>
+      <w:rPr>
+        <w:rFonts w:ascii="Wingdings" w:hAnsi="Wingdings" w:hint="default"/>
+      </w:rPr>
+    </w:lvl>
+    <w:lvl w:ilvl="6" w:tplc="04090001" w:tentative="1">
+      <w:start w:val="1"/>
+      <w:numFmt w:val="bullet"/>
+      <w:lvlText w:val=""/>
+      <w:lvlJc w:val="left"/>
+      <w:pPr>
+        <w:ind w:left="5040" w:hanging="360"/>
+      </w:pPr>
+      <w:rPr>
+        <w:rFonts w:ascii="Symbol" w:hAnsi="Symbol" w:hint="default"/>
+      </w:rPr>
+    </w:lvl>
+    <w:lvl w:ilvl="7" w:tplc="04090003" w:tentative="1">
+      <w:start w:val="1"/>
+      <w:numFmt w:val="bullet"/>
+      <w:lvlText w:val="o"/>
+      <w:lvlJc w:val="left"/>
+      <w:pPr>
+        <w:ind w:left="5760" w:hanging="360"/>
+      </w:pPr>
+      <w:rPr>
+        <w:rFonts w:ascii="Courier New" w:hAnsi="Courier New" w:cs="Courier New" w:hint="default"/>
+      </w:rPr>
+    </w:lvl>
+    <w:lvl w:ilvl="8" w:tplc="04090005" w:tentative="1">
+      <w:start w:val="1"/>
+      <w:numFmt w:val="bullet"/>
+      <w:lvlText w:val=""/>
+      <w:lvlJc w:val="left"/>
+      <w:pPr>
+        <w:ind w:left="6480" w:hanging="360"/>
+      </w:pPr>
+      <w:rPr>
+        <w:rFonts w:ascii="Wingdings" w:hAnsi="Wingdings" w:hint="default"/>
+      </w:rPr>
+    </w:lvl>
+  </w:abstractNum>
+  <w:abstractNum w:abstractNumId="4" w15:restartNumberingAfterBreak="0">
     <w:nsid w:val="61C91532"/>
     <w:multiLevelType w:val="hybridMultilevel"/>
     <w:tmpl w:val="9498356A"/>
@@ -875,10 +1714,236 @@
       </w:rPr>
     </w:lvl>
   </w:abstractNum>
-  <w:abstractNum w:abstractNumId="4" w15:restartNumberingAfterBreak="0">
+  <w:abstractNum w:abstractNumId="5" w15:restartNumberingAfterBreak="0">
+    <w:nsid w:val="72D6397D"/>
+    <w:multiLevelType w:val="hybridMultilevel"/>
+    <w:tmpl w:val="522A974E"/>
+    <w:lvl w:ilvl="0" w:tplc="04090001">
+      <w:start w:val="1"/>
+      <w:numFmt w:val="bullet"/>
+      <w:lvlText w:val=""/>
+      <w:lvlJc w:val="left"/>
+      <w:pPr>
+        <w:ind w:left="720" w:hanging="360"/>
+      </w:pPr>
+      <w:rPr>
+        <w:rFonts w:ascii="Symbol" w:hAnsi="Symbol" w:hint="default"/>
+      </w:rPr>
+    </w:lvl>
+    <w:lvl w:ilvl="1" w:tplc="04090003" w:tentative="1">
+      <w:start w:val="1"/>
+      <w:numFmt w:val="bullet"/>
+      <w:lvlText w:val="o"/>
+      <w:lvlJc w:val="left"/>
+      <w:pPr>
+        <w:ind w:left="1440" w:hanging="360"/>
+      </w:pPr>
+      <w:rPr>
+        <w:rFonts w:ascii="Courier New" w:hAnsi="Courier New" w:cs="Courier New" w:hint="default"/>
+      </w:rPr>
+    </w:lvl>
+    <w:lvl w:ilvl="2" w:tplc="04090005" w:tentative="1">
+      <w:start w:val="1"/>
+      <w:numFmt w:val="bullet"/>
+      <w:lvlText w:val=""/>
+      <w:lvlJc w:val="left"/>
+      <w:pPr>
+        <w:ind w:left="2160" w:hanging="360"/>
+      </w:pPr>
+      <w:rPr>
+        <w:rFonts w:ascii="Wingdings" w:hAnsi="Wingdings" w:hint="default"/>
+      </w:rPr>
+    </w:lvl>
+    <w:lvl w:ilvl="3" w:tplc="04090001" w:tentative="1">
+      <w:start w:val="1"/>
+      <w:numFmt w:val="bullet"/>
+      <w:lvlText w:val=""/>
+      <w:lvlJc w:val="left"/>
+      <w:pPr>
+        <w:ind w:left="2880" w:hanging="360"/>
+      </w:pPr>
+      <w:rPr>
+        <w:rFonts w:ascii="Symbol" w:hAnsi="Symbol" w:hint="default"/>
+      </w:rPr>
+    </w:lvl>
+    <w:lvl w:ilvl="4" w:tplc="04090003" w:tentative="1">
+      <w:start w:val="1"/>
+      <w:numFmt w:val="bullet"/>
+      <w:lvlText w:val="o"/>
+      <w:lvlJc w:val="left"/>
+      <w:pPr>
+        <w:ind w:left="3600" w:hanging="360"/>
+      </w:pPr>
+      <w:rPr>
+        <w:rFonts w:ascii="Courier New" w:hAnsi="Courier New" w:cs="Courier New" w:hint="default"/>
+      </w:rPr>
+    </w:lvl>
+    <w:lvl w:ilvl="5" w:tplc="04090005" w:tentative="1">
+      <w:start w:val="1"/>
+      <w:numFmt w:val="bullet"/>
+      <w:lvlText w:val=""/>
+      <w:lvlJc w:val="left"/>
+      <w:pPr>
+        <w:ind w:left="4320" w:hanging="360"/>
+      </w:pPr>
+      <w:rPr>
+        <w:rFonts w:ascii="Wingdings" w:hAnsi="Wingdings" w:hint="default"/>
+      </w:rPr>
+    </w:lvl>
+    <w:lvl w:ilvl="6" w:tplc="04090001" w:tentative="1">
+      <w:start w:val="1"/>
+      <w:numFmt w:val="bullet"/>
+      <w:lvlText w:val=""/>
+      <w:lvlJc w:val="left"/>
+      <w:pPr>
+        <w:ind w:left="5040" w:hanging="360"/>
+      </w:pPr>
+      <w:rPr>
+        <w:rFonts w:ascii="Symbol" w:hAnsi="Symbol" w:hint="default"/>
+      </w:rPr>
+    </w:lvl>
+    <w:lvl w:ilvl="7" w:tplc="04090003" w:tentative="1">
+      <w:start w:val="1"/>
+      <w:numFmt w:val="bullet"/>
+      <w:lvlText w:val="o"/>
+      <w:lvlJc w:val="left"/>
+      <w:pPr>
+        <w:ind w:left="5760" w:hanging="360"/>
+      </w:pPr>
+      <w:rPr>
+        <w:rFonts w:ascii="Courier New" w:hAnsi="Courier New" w:cs="Courier New" w:hint="default"/>
+      </w:rPr>
+    </w:lvl>
+    <w:lvl w:ilvl="8" w:tplc="04090005" w:tentative="1">
+      <w:start w:val="1"/>
+      <w:numFmt w:val="bullet"/>
+      <w:lvlText w:val=""/>
+      <w:lvlJc w:val="left"/>
+      <w:pPr>
+        <w:ind w:left="6480" w:hanging="360"/>
+      </w:pPr>
+      <w:rPr>
+        <w:rFonts w:ascii="Wingdings" w:hAnsi="Wingdings" w:hint="default"/>
+      </w:rPr>
+    </w:lvl>
+  </w:abstractNum>
+  <w:abstractNum w:abstractNumId="6" w15:restartNumberingAfterBreak="0">
     <w:nsid w:val="76AD0BC1"/>
     <w:multiLevelType w:val="hybridMultilevel"/>
     <w:tmpl w:val="33D2508E"/>
+    <w:lvl w:ilvl="0" w:tplc="04090001">
+      <w:start w:val="1"/>
+      <w:numFmt w:val="bullet"/>
+      <w:lvlText w:val=""/>
+      <w:lvlJc w:val="left"/>
+      <w:pPr>
+        <w:ind w:left="720" w:hanging="360"/>
+      </w:pPr>
+      <w:rPr>
+        <w:rFonts w:ascii="Symbol" w:hAnsi="Symbol" w:hint="default"/>
+      </w:rPr>
+    </w:lvl>
+    <w:lvl w:ilvl="1" w:tplc="04090003" w:tentative="1">
+      <w:start w:val="1"/>
+      <w:numFmt w:val="bullet"/>
+      <w:lvlText w:val="o"/>
+      <w:lvlJc w:val="left"/>
+      <w:pPr>
+        <w:ind w:left="1440" w:hanging="360"/>
+      </w:pPr>
+      <w:rPr>
+        <w:rFonts w:ascii="Courier New" w:hAnsi="Courier New" w:cs="Courier New" w:hint="default"/>
+      </w:rPr>
+    </w:lvl>
+    <w:lvl w:ilvl="2" w:tplc="04090005" w:tentative="1">
+      <w:start w:val="1"/>
+      <w:numFmt w:val="bullet"/>
+      <w:lvlText w:val=""/>
+      <w:lvlJc w:val="left"/>
+      <w:pPr>
+        <w:ind w:left="2160" w:hanging="360"/>
+      </w:pPr>
+      <w:rPr>
+        <w:rFonts w:ascii="Wingdings" w:hAnsi="Wingdings" w:hint="default"/>
+      </w:rPr>
+    </w:lvl>
+    <w:lvl w:ilvl="3" w:tplc="04090001" w:tentative="1">
+      <w:start w:val="1"/>
+      <w:numFmt w:val="bullet"/>
+      <w:lvlText w:val=""/>
+      <w:lvlJc w:val="left"/>
+      <w:pPr>
+        <w:ind w:left="2880" w:hanging="360"/>
+      </w:pPr>
+      <w:rPr>
+        <w:rFonts w:ascii="Symbol" w:hAnsi="Symbol" w:hint="default"/>
+      </w:rPr>
+    </w:lvl>
+    <w:lvl w:ilvl="4" w:tplc="04090003" w:tentative="1">
+      <w:start w:val="1"/>
+      <w:numFmt w:val="bullet"/>
+      <w:lvlText w:val="o"/>
+      <w:lvlJc w:val="left"/>
+      <w:pPr>
+        <w:ind w:left="3600" w:hanging="360"/>
+      </w:pPr>
+      <w:rPr>
+        <w:rFonts w:ascii="Courier New" w:hAnsi="Courier New" w:cs="Courier New" w:hint="default"/>
+      </w:rPr>
+    </w:lvl>
+    <w:lvl w:ilvl="5" w:tplc="04090005" w:tentative="1">
+      <w:start w:val="1"/>
+      <w:numFmt w:val="bullet"/>
+      <w:lvlText w:val=""/>
+      <w:lvlJc w:val="left"/>
+      <w:pPr>
+        <w:ind w:left="4320" w:hanging="360"/>
+      </w:pPr>
+      <w:rPr>
+        <w:rFonts w:ascii="Wingdings" w:hAnsi="Wingdings" w:hint="default"/>
+      </w:rPr>
+    </w:lvl>
+    <w:lvl w:ilvl="6" w:tplc="04090001" w:tentative="1">
+      <w:start w:val="1"/>
+      <w:numFmt w:val="bullet"/>
+      <w:lvlText w:val=""/>
+      <w:lvlJc w:val="left"/>
+      <w:pPr>
+        <w:ind w:left="5040" w:hanging="360"/>
+      </w:pPr>
+      <w:rPr>
+        <w:rFonts w:ascii="Symbol" w:hAnsi="Symbol" w:hint="default"/>
+      </w:rPr>
+    </w:lvl>
+    <w:lvl w:ilvl="7" w:tplc="04090003" w:tentative="1">
+      <w:start w:val="1"/>
+      <w:numFmt w:val="bullet"/>
+      <w:lvlText w:val="o"/>
+      <w:lvlJc w:val="left"/>
+      <w:pPr>
+        <w:ind w:left="5760" w:hanging="360"/>
+      </w:pPr>
+      <w:rPr>
+        <w:rFonts w:ascii="Courier New" w:hAnsi="Courier New" w:cs="Courier New" w:hint="default"/>
+      </w:rPr>
+    </w:lvl>
+    <w:lvl w:ilvl="8" w:tplc="04090005" w:tentative="1">
+      <w:start w:val="1"/>
+      <w:numFmt w:val="bullet"/>
+      <w:lvlText w:val=""/>
+      <w:lvlJc w:val="left"/>
+      <w:pPr>
+        <w:ind w:left="6480" w:hanging="360"/>
+      </w:pPr>
+      <w:rPr>
+        <w:rFonts w:ascii="Wingdings" w:hAnsi="Wingdings" w:hint="default"/>
+      </w:rPr>
+    </w:lvl>
+  </w:abstractNum>
+  <w:abstractNum w:abstractNumId="7" w15:restartNumberingAfterBreak="0">
+    <w:nsid w:val="771B0D13"/>
+    <w:multiLevelType w:val="hybridMultilevel"/>
+    <w:tmpl w:val="BDD63FB6"/>
     <w:lvl w:ilvl="0" w:tplc="04090001">
       <w:start w:val="1"/>
       <w:numFmt w:val="bullet"/>
@@ -998,10 +2063,19 @@
     <w:abstractNumId w:val="1"/>
   </w:num>
   <w:num w:numId="4">
+    <w:abstractNumId w:val="4"/>
+  </w:num>
+  <w:num w:numId="5">
+    <w:abstractNumId w:val="6"/>
+  </w:num>
+  <w:num w:numId="6">
     <w:abstractNumId w:val="3"/>
   </w:num>
-  <w:num w:numId="5">
-    <w:abstractNumId w:val="4"/>
+  <w:num w:numId="7">
+    <w:abstractNumId w:val="5"/>
+  </w:num>
+  <w:num w:numId="8">
+    <w:abstractNumId w:val="7"/>
   </w:num>
 </w:numbering>
 </file>

</xml_diff>

<commit_message>
Updated Latest Grooming Documents
</commit_message>
<xml_diff>
--- a/Project_Deadline/Bosses/Boss Grooming.docx
+++ b/Project_Deadline/Bosses/Boss Grooming.docx
@@ -10,6 +10,8 @@
           <w:szCs w:val="40"/>
         </w:rPr>
       </w:pPr>
+      <w:bookmarkStart w:id="0" w:name="_GoBack"/>
+      <w:bookmarkEnd w:id="0"/>
       <w:r>
         <w:rPr>
           <w:sz w:val="40"/>
@@ -284,6 +286,67 @@
         <w:pStyle w:val="ListParagraph"/>
         <w:numPr>
           <w:ilvl w:val="0"/>
+          <w:numId w:val="5"/>
+        </w:numPr>
+        <w:shd w:val="clear" w:color="auto" w:fill="FFFFFF"/>
+        <w:spacing w:after="200" w:line="253" w:lineRule="atLeast"/>
+        <w:rPr>
+          <w:rFonts w:ascii="Calibri" w:eastAsia="Times New Roman" w:hAnsi="Calibri" w:cs="Calibri"/>
+          <w:color w:val="222222"/>
+        </w:rPr>
+      </w:pPr>
+      <w:r>
+        <w:rPr>
+          <w:rFonts w:ascii="Calibri" w:eastAsia="Times New Roman" w:hAnsi="Calibri" w:cs="Calibri"/>
+          <w:color w:val="222222"/>
+        </w:rPr>
+        <w:t>Boss chooses a random direction, every 20 frames</w:t>
+      </w:r>
+    </w:p>
+    <w:p>
+      <w:pPr>
+        <w:pStyle w:val="ListParagraph"/>
+        <w:numPr>
+          <w:ilvl w:val="0"/>
+          <w:numId w:val="5"/>
+        </w:numPr>
+        <w:shd w:val="clear" w:color="auto" w:fill="FFFFFF"/>
+        <w:spacing w:after="200" w:line="253" w:lineRule="atLeast"/>
+        <w:rPr>
+          <w:rFonts w:ascii="Calibri" w:eastAsia="Times New Roman" w:hAnsi="Calibri" w:cs="Calibri"/>
+          <w:color w:val="222222"/>
+        </w:rPr>
+      </w:pPr>
+      <w:r>
+        <w:rPr>
+          <w:rFonts w:ascii="Calibri" w:eastAsia="Times New Roman" w:hAnsi="Calibri" w:cs="Calibri"/>
+          <w:color w:val="222222"/>
+        </w:rPr>
+        <w:t>Boss can now move up to the y = 400 line, no further</w:t>
+      </w:r>
+    </w:p>
+    <w:p>
+      <w:pPr>
+        <w:shd w:val="clear" w:color="auto" w:fill="FFFFFF"/>
+        <w:spacing w:after="200" w:line="253" w:lineRule="atLeast"/>
+        <w:rPr>
+          <w:rFonts w:ascii="Calibri" w:eastAsia="Times New Roman" w:hAnsi="Calibri" w:cs="Calibri"/>
+          <w:color w:val="FF0000"/>
+        </w:rPr>
+      </w:pPr>
+      <w:r>
+        <w:rPr>
+          <w:rFonts w:ascii="Calibri" w:eastAsia="Times New Roman" w:hAnsi="Calibri" w:cs="Calibri"/>
+          <w:color w:val="FF0000"/>
+        </w:rPr>
+        <w:t>Last Wave (25% Health)</w:t>
+      </w:r>
+    </w:p>
+    <w:p>
+      <w:pPr>
+        <w:pStyle w:val="ListParagraph"/>
+        <w:numPr>
+          <w:ilvl w:val="0"/>
           <w:numId w:val="4"/>
         </w:numPr>
         <w:shd w:val="clear" w:color="auto" w:fill="FFFFFF"/>
@@ -298,28 +361,6 @@
           <w:rFonts w:ascii="Calibri" w:eastAsia="Times New Roman" w:hAnsi="Calibri" w:cs="Calibri"/>
           <w:color w:val="222222"/>
         </w:rPr>
-        <w:t>Boss can move in any direction</w:t>
-      </w:r>
-    </w:p>
-    <w:p>
-      <w:pPr>
-        <w:pStyle w:val="ListParagraph"/>
-        <w:numPr>
-          <w:ilvl w:val="0"/>
-          <w:numId w:val="4"/>
-        </w:numPr>
-        <w:shd w:val="clear" w:color="auto" w:fill="FFFFFF"/>
-        <w:spacing w:after="200" w:line="253" w:lineRule="atLeast"/>
-        <w:rPr>
-          <w:rFonts w:ascii="Calibri" w:eastAsia="Times New Roman" w:hAnsi="Calibri" w:cs="Calibri"/>
-          <w:color w:val="222222"/>
-        </w:rPr>
-      </w:pPr>
-      <w:r>
-        <w:rPr>
-          <w:rFonts w:ascii="Calibri" w:eastAsia="Times New Roman" w:hAnsi="Calibri" w:cs="Calibri"/>
-          <w:color w:val="222222"/>
-        </w:rPr>
         <w:t>Boss can spawn horizontal enemies</w:t>
       </w:r>
     </w:p>
@@ -332,57 +373,6 @@
           <w:color w:val="FF0000"/>
         </w:rPr>
       </w:pPr>
-      <w:r>
-        <w:rPr>
-          <w:rFonts w:ascii="Calibri" w:eastAsia="Times New Roman" w:hAnsi="Calibri" w:cs="Calibri"/>
-          <w:color w:val="FF0000"/>
-        </w:rPr>
-        <w:t>Last Wave (25% Health)</w:t>
-      </w:r>
-    </w:p>
-    <w:p>
-      <w:pPr>
-        <w:pStyle w:val="ListParagraph"/>
-        <w:numPr>
-          <w:ilvl w:val="0"/>
-          <w:numId w:val="5"/>
-        </w:numPr>
-        <w:shd w:val="clear" w:color="auto" w:fill="FFFFFF"/>
-        <w:spacing w:after="200" w:line="253" w:lineRule="atLeast"/>
-        <w:rPr>
-          <w:rFonts w:ascii="Calibri" w:eastAsia="Times New Roman" w:hAnsi="Calibri" w:cs="Calibri"/>
-          <w:color w:val="222222"/>
-        </w:rPr>
-      </w:pPr>
-      <w:r>
-        <w:rPr>
-          <w:rFonts w:ascii="Calibri" w:eastAsia="Times New Roman" w:hAnsi="Calibri" w:cs="Calibri"/>
-          <w:color w:val="222222"/>
-        </w:rPr>
-        <w:t>Boss chooses a random direction, every 20 frames</w:t>
-      </w:r>
-    </w:p>
-    <w:p>
-      <w:pPr>
-        <w:pStyle w:val="ListParagraph"/>
-        <w:numPr>
-          <w:ilvl w:val="0"/>
-          <w:numId w:val="5"/>
-        </w:numPr>
-        <w:shd w:val="clear" w:color="auto" w:fill="FFFFFF"/>
-        <w:spacing w:after="200" w:line="253" w:lineRule="atLeast"/>
-        <w:rPr>
-          <w:rFonts w:ascii="Calibri" w:eastAsia="Times New Roman" w:hAnsi="Calibri" w:cs="Calibri"/>
-          <w:color w:val="222222"/>
-        </w:rPr>
-      </w:pPr>
-      <w:r>
-        <w:rPr>
-          <w:rFonts w:ascii="Calibri" w:eastAsia="Times New Roman" w:hAnsi="Calibri" w:cs="Calibri"/>
-          <w:color w:val="222222"/>
-        </w:rPr>
-        <w:t>Boss can now move up to the y = 400 line, no further</w:t>
-      </w:r>
     </w:p>
     <w:p>
       <w:pPr>
@@ -633,6 +623,7 @@
           <w:rFonts w:ascii="Calibri" w:eastAsia="Times New Roman" w:hAnsi="Calibri" w:cs="Calibri"/>
           <w:color w:val="222222"/>
         </w:rPr>
+        <w:lastRenderedPageBreak/>
         <w:t>Y direction</w:t>
       </w:r>
     </w:p>
@@ -655,408 +646,686 @@
           <w:rFonts w:ascii="Calibri" w:eastAsia="Times New Roman" w:hAnsi="Calibri" w:cs="Calibri"/>
           <w:color w:val="222222"/>
         </w:rPr>
+        <w:t>Value</w:t>
+      </w:r>
+    </w:p>
+    <w:p>
+      <w:pPr>
+        <w:pStyle w:val="ListParagraph"/>
+        <w:numPr>
+          <w:ilvl w:val="0"/>
+          <w:numId w:val="6"/>
+        </w:numPr>
+        <w:shd w:val="clear" w:color="auto" w:fill="FFFFFF"/>
+        <w:spacing w:after="200" w:line="253" w:lineRule="atLeast"/>
+        <w:rPr>
+          <w:rFonts w:ascii="Calibri" w:eastAsia="Times New Roman" w:hAnsi="Calibri" w:cs="Calibri"/>
+          <w:color w:val="222222"/>
+        </w:rPr>
+      </w:pPr>
+      <w:r>
+        <w:rPr>
+          <w:rFonts w:ascii="Calibri" w:eastAsia="Times New Roman" w:hAnsi="Calibri" w:cs="Calibri"/>
+          <w:color w:val="222222"/>
+        </w:rPr>
+        <w:t>Shoot flag (not sure how to implement this exactly)</w:t>
+      </w:r>
+    </w:p>
+    <w:p>
+      <w:pPr>
+        <w:pStyle w:val="ListParagraph"/>
+        <w:numPr>
+          <w:ilvl w:val="0"/>
+          <w:numId w:val="6"/>
+        </w:numPr>
+        <w:shd w:val="clear" w:color="auto" w:fill="FFFFFF"/>
+        <w:spacing w:after="200" w:line="253" w:lineRule="atLeast"/>
+        <w:rPr>
+          <w:rFonts w:ascii="Calibri" w:eastAsia="Times New Roman" w:hAnsi="Calibri" w:cs="Calibri"/>
+          <w:color w:val="222222"/>
+        </w:rPr>
+      </w:pPr>
+      <w:r>
+        <w:rPr>
+          <w:rFonts w:ascii="Calibri" w:eastAsia="Times New Roman" w:hAnsi="Calibri" w:cs="Calibri"/>
+          <w:color w:val="222222"/>
+        </w:rPr>
+        <w:t>Right, Left, Up, and down boundaries</w:t>
+      </w:r>
+    </w:p>
+    <w:p>
+      <w:pPr>
+        <w:pStyle w:val="ListParagraph"/>
+        <w:numPr>
+          <w:ilvl w:val="0"/>
+          <w:numId w:val="6"/>
+        </w:numPr>
+        <w:shd w:val="clear" w:color="auto" w:fill="FFFFFF"/>
+        <w:spacing w:after="200" w:line="253" w:lineRule="atLeast"/>
+        <w:rPr>
+          <w:rFonts w:ascii="Calibri" w:eastAsia="Times New Roman" w:hAnsi="Calibri" w:cs="Calibri"/>
+          <w:color w:val="222222"/>
+        </w:rPr>
+      </w:pPr>
+      <w:r>
+        <w:rPr>
+          <w:rFonts w:ascii="Calibri" w:eastAsia="Times New Roman" w:hAnsi="Calibri" w:cs="Calibri"/>
+          <w:color w:val="222222"/>
+        </w:rPr>
+        <w:t>Number of bullets that can be fired</w:t>
+      </w:r>
+    </w:p>
+    <w:p>
+      <w:pPr>
+        <w:pStyle w:val="ListParagraph"/>
+        <w:numPr>
+          <w:ilvl w:val="0"/>
+          <w:numId w:val="6"/>
+        </w:numPr>
+        <w:shd w:val="clear" w:color="auto" w:fill="FFFFFF"/>
+        <w:spacing w:after="200" w:line="253" w:lineRule="atLeast"/>
+        <w:rPr>
+          <w:rFonts w:ascii="Calibri" w:eastAsia="Times New Roman" w:hAnsi="Calibri" w:cs="Calibri"/>
+          <w:color w:val="222222"/>
+        </w:rPr>
+      </w:pPr>
+      <w:r>
+        <w:rPr>
+          <w:rFonts w:ascii="Calibri" w:eastAsia="Times New Roman" w:hAnsi="Calibri" w:cs="Calibri"/>
+          <w:color w:val="222222"/>
+        </w:rPr>
+        <w:t>Health</w:t>
+      </w:r>
+    </w:p>
+    <w:p>
+      <w:pPr>
+        <w:pStyle w:val="ListParagraph"/>
+        <w:numPr>
+          <w:ilvl w:val="0"/>
+          <w:numId w:val="6"/>
+        </w:numPr>
+        <w:shd w:val="clear" w:color="auto" w:fill="FFFFFF"/>
+        <w:spacing w:after="200" w:line="253" w:lineRule="atLeast"/>
+        <w:rPr>
+          <w:rFonts w:ascii="Calibri" w:eastAsia="Times New Roman" w:hAnsi="Calibri" w:cs="Calibri"/>
+          <w:color w:val="222222"/>
+        </w:rPr>
+      </w:pPr>
+      <w:r>
+        <w:rPr>
+          <w:rFonts w:ascii="Calibri" w:eastAsia="Times New Roman" w:hAnsi="Calibri" w:cs="Calibri"/>
+          <w:color w:val="222222"/>
+        </w:rPr>
+        <w:t>Wave</w:t>
+      </w:r>
+    </w:p>
+    <w:p>
+      <w:pPr>
+        <w:pStyle w:val="ListParagraph"/>
+        <w:numPr>
+          <w:ilvl w:val="0"/>
+          <w:numId w:val="6"/>
+        </w:numPr>
+        <w:shd w:val="clear" w:color="auto" w:fill="FFFFFF"/>
+        <w:spacing w:after="200" w:line="253" w:lineRule="atLeast"/>
+        <w:ind w:left="1440" w:hanging="1080"/>
+        <w:rPr>
+          <w:rFonts w:ascii="Calibri" w:eastAsia="Times New Roman" w:hAnsi="Calibri" w:cs="Calibri"/>
+          <w:color w:val="222222"/>
+        </w:rPr>
+      </w:pPr>
+      <w:r>
+        <w:rPr>
+          <w:rFonts w:ascii="Calibri" w:eastAsia="Times New Roman" w:hAnsi="Calibri" w:cs="Calibri"/>
+          <w:color w:val="222222"/>
+        </w:rPr>
+        <w:t>Hitbox</w:t>
+      </w:r>
+    </w:p>
+    <w:p>
+      <w:pPr>
+        <w:shd w:val="clear" w:color="auto" w:fill="FFFFFF"/>
+        <w:spacing w:after="200" w:line="253" w:lineRule="atLeast"/>
+        <w:rPr>
+          <w:rFonts w:ascii="Calibri" w:eastAsia="Times New Roman" w:hAnsi="Calibri" w:cs="Calibri"/>
+          <w:color w:val="222222"/>
+        </w:rPr>
+      </w:pPr>
+      <w:r>
+        <w:rPr>
+          <w:rFonts w:ascii="Calibri" w:eastAsia="Times New Roman" w:hAnsi="Calibri" w:cs="Calibri"/>
+          <w:color w:val="222222"/>
+        </w:rPr>
+        <w:t>All these fields are exact same as Enemy class, so inheriting from enemy class</w:t>
+      </w:r>
+    </w:p>
+    <w:p>
+      <w:pPr>
+        <w:shd w:val="clear" w:color="auto" w:fill="FFFFFF"/>
+        <w:spacing w:after="200" w:line="253" w:lineRule="atLeast"/>
+        <w:rPr>
+          <w:rFonts w:ascii="Calibri" w:eastAsia="Times New Roman" w:hAnsi="Calibri" w:cs="Calibri"/>
+          <w:color w:val="222222"/>
+        </w:rPr>
+      </w:pPr>
+      <w:r>
+        <w:rPr>
+          <w:rFonts w:ascii="Calibri" w:eastAsia="Times New Roman" w:hAnsi="Calibri" w:cs="Calibri"/>
+          <w:color w:val="222222"/>
+        </w:rPr>
+        <w:t>Boss class</w:t>
+      </w:r>
+    </w:p>
+    <w:p>
+      <w:pPr>
+        <w:shd w:val="clear" w:color="auto" w:fill="FFFFFF"/>
+        <w:spacing w:after="200" w:line="253" w:lineRule="atLeast"/>
+        <w:rPr>
+          <w:rFonts w:ascii="Calibri" w:eastAsia="Times New Roman" w:hAnsi="Calibri" w:cs="Calibri"/>
+          <w:color w:val="222222"/>
+        </w:rPr>
+      </w:pPr>
+      <w:r>
+        <w:rPr>
+          <w:rFonts w:ascii="Calibri" w:eastAsia="Times New Roman" w:hAnsi="Calibri" w:cs="Calibri"/>
+          <w:color w:val="222222"/>
+        </w:rPr>
+        <w:t>Needs to be able to change attack, speed, and type of movement, based on amount of health,</w:t>
+      </w:r>
+    </w:p>
+    <w:p>
+      <w:pPr>
+        <w:shd w:val="clear" w:color="auto" w:fill="FFFFFF"/>
+        <w:spacing w:after="200" w:line="253" w:lineRule="atLeast"/>
+        <w:rPr>
+          <w:rFonts w:ascii="Calibri" w:eastAsia="Times New Roman" w:hAnsi="Calibri" w:cs="Calibri"/>
+          <w:color w:val="222222"/>
+        </w:rPr>
+      </w:pPr>
+      <w:r>
+        <w:rPr>
+          <w:rFonts w:ascii="Calibri" w:eastAsia="Times New Roman" w:hAnsi="Calibri" w:cs="Calibri"/>
+          <w:color w:val="222222"/>
+        </w:rPr>
+        <w:t>Which can be a function on its own</w:t>
+      </w:r>
+      <w:r>
+        <w:rPr>
+          <w:rFonts w:ascii="Calibri" w:eastAsia="Times New Roman" w:hAnsi="Calibri" w:cs="Calibri"/>
+          <w:color w:val="222222"/>
+        </w:rPr>
+        <w:t xml:space="preserve">, set </w:t>
+      </w:r>
+      <w:proofErr w:type="spellStart"/>
+      <w:proofErr w:type="gramStart"/>
+      <w:r>
+        <w:rPr>
+          <w:rFonts w:ascii="Calibri" w:eastAsia="Times New Roman" w:hAnsi="Calibri" w:cs="Calibri"/>
+          <w:color w:val="222222"/>
+        </w:rPr>
+        <w:t>wave,with</w:t>
+      </w:r>
+      <w:proofErr w:type="spellEnd"/>
+      <w:proofErr w:type="gramEnd"/>
+      <w:r>
+        <w:rPr>
+          <w:rFonts w:ascii="Calibri" w:eastAsia="Times New Roman" w:hAnsi="Calibri" w:cs="Calibri"/>
+          <w:color w:val="222222"/>
+        </w:rPr>
+        <w:t xml:space="preserve"> 4 mini functions, wave_1, wave_2, etc.</w:t>
+      </w:r>
+    </w:p>
+    <w:p>
+      <w:pPr>
+        <w:shd w:val="clear" w:color="auto" w:fill="FFFFFF"/>
+        <w:spacing w:after="200" w:line="253" w:lineRule="atLeast"/>
+        <w:rPr>
+          <w:rFonts w:ascii="Calibri" w:eastAsia="Times New Roman" w:hAnsi="Calibri" w:cs="Calibri"/>
+          <w:color w:val="222222"/>
+        </w:rPr>
+      </w:pPr>
+      <w:r>
+        <w:rPr>
+          <w:rFonts w:ascii="Calibri" w:eastAsia="Times New Roman" w:hAnsi="Calibri" w:cs="Calibri"/>
+          <w:color w:val="222222"/>
+        </w:rPr>
+        <w:t>Separate function to execute wave, calling all the mini wave functions</w:t>
+      </w:r>
+    </w:p>
+    <w:p>
+      <w:pPr>
+        <w:shd w:val="clear" w:color="auto" w:fill="FFFFFF"/>
+        <w:spacing w:after="200" w:line="253" w:lineRule="atLeast"/>
+        <w:rPr>
+          <w:rFonts w:ascii="Calibri" w:eastAsia="Times New Roman" w:hAnsi="Calibri" w:cs="Calibri"/>
+          <w:color w:val="222222"/>
+        </w:rPr>
+      </w:pPr>
+      <w:r>
+        <w:rPr>
+          <w:rFonts w:ascii="Calibri" w:eastAsia="Times New Roman" w:hAnsi="Calibri" w:cs="Calibri"/>
+          <w:color w:val="222222"/>
+        </w:rPr>
+        <w:t xml:space="preserve">In play function: </w:t>
+      </w:r>
+    </w:p>
+    <w:p>
+      <w:pPr>
+        <w:pStyle w:val="ListParagraph"/>
+        <w:numPr>
+          <w:ilvl w:val="0"/>
+          <w:numId w:val="7"/>
+        </w:numPr>
+        <w:shd w:val="clear" w:color="auto" w:fill="FFFFFF"/>
+        <w:spacing w:after="200" w:line="253" w:lineRule="atLeast"/>
+        <w:rPr>
+          <w:rFonts w:ascii="Calibri" w:eastAsia="Times New Roman" w:hAnsi="Calibri" w:cs="Calibri"/>
+          <w:color w:val="222222"/>
+        </w:rPr>
+      </w:pPr>
+      <w:r>
+        <w:rPr>
+          <w:rFonts w:ascii="Calibri" w:eastAsia="Times New Roman" w:hAnsi="Calibri" w:cs="Calibri"/>
+          <w:color w:val="222222"/>
+        </w:rPr>
+        <w:t>C</w:t>
+      </w:r>
+      <w:r>
+        <w:rPr>
+          <w:rFonts w:ascii="Calibri" w:eastAsia="Times New Roman" w:hAnsi="Calibri" w:cs="Calibri"/>
+          <w:color w:val="222222"/>
+        </w:rPr>
+        <w:t>all set wave whenever the health dips from 1 quartile to another</w:t>
+      </w:r>
+    </w:p>
+    <w:p>
+      <w:pPr>
+        <w:pStyle w:val="ListParagraph"/>
+        <w:numPr>
+          <w:ilvl w:val="0"/>
+          <w:numId w:val="7"/>
+        </w:numPr>
+        <w:shd w:val="clear" w:color="auto" w:fill="FFFFFF"/>
+        <w:spacing w:after="200" w:line="253" w:lineRule="atLeast"/>
+        <w:rPr>
+          <w:rFonts w:ascii="Calibri" w:eastAsia="Times New Roman" w:hAnsi="Calibri" w:cs="Calibri"/>
+          <w:color w:val="222222"/>
+        </w:rPr>
+      </w:pPr>
+      <w:r>
+        <w:rPr>
+          <w:rFonts w:ascii="Calibri" w:eastAsia="Times New Roman" w:hAnsi="Calibri" w:cs="Calibri"/>
+          <w:color w:val="222222"/>
+        </w:rPr>
+        <w:t>Always call execute wave</w:t>
+      </w:r>
+    </w:p>
+    <w:p>
+      <w:pPr>
+        <w:shd w:val="clear" w:color="auto" w:fill="FFFFFF"/>
+        <w:spacing w:after="200" w:line="253" w:lineRule="atLeast"/>
+        <w:rPr>
+          <w:rFonts w:ascii="Calibri" w:eastAsia="Times New Roman" w:hAnsi="Calibri" w:cs="Calibri"/>
+          <w:color w:val="222222"/>
+        </w:rPr>
+      </w:pPr>
+      <w:r>
+        <w:rPr>
+          <w:rFonts w:ascii="Calibri" w:eastAsia="Times New Roman" w:hAnsi="Calibri" w:cs="Calibri"/>
+          <w:color w:val="222222"/>
+        </w:rPr>
+        <w:t>Set Wave:</w:t>
+      </w:r>
+    </w:p>
+    <w:p>
+      <w:pPr>
+        <w:pStyle w:val="ListParagraph"/>
+        <w:numPr>
+          <w:ilvl w:val="0"/>
+          <w:numId w:val="8"/>
+        </w:numPr>
+        <w:shd w:val="clear" w:color="auto" w:fill="FFFFFF"/>
+        <w:spacing w:after="200" w:line="253" w:lineRule="atLeast"/>
+        <w:rPr>
+          <w:rFonts w:ascii="Calibri" w:eastAsia="Times New Roman" w:hAnsi="Calibri" w:cs="Calibri"/>
+          <w:color w:val="222222"/>
+        </w:rPr>
+      </w:pPr>
+      <w:r>
+        <w:rPr>
+          <w:rFonts w:ascii="Calibri" w:eastAsia="Times New Roman" w:hAnsi="Calibri" w:cs="Calibri"/>
+          <w:color w:val="222222"/>
+        </w:rPr>
+        <w:t>Decrease Wave field by 1</w:t>
+      </w:r>
+    </w:p>
+    <w:p>
+      <w:pPr>
+        <w:pStyle w:val="ListParagraph"/>
+        <w:numPr>
+          <w:ilvl w:val="0"/>
+          <w:numId w:val="8"/>
+        </w:numPr>
+        <w:shd w:val="clear" w:color="auto" w:fill="FFFFFF"/>
+        <w:spacing w:after="200" w:line="253" w:lineRule="atLeast"/>
+        <w:rPr>
+          <w:rFonts w:ascii="Calibri" w:eastAsia="Times New Roman" w:hAnsi="Calibri" w:cs="Calibri"/>
+          <w:color w:val="222222"/>
+        </w:rPr>
+      </w:pPr>
+      <w:r>
+        <w:rPr>
+          <w:rFonts w:ascii="Calibri" w:eastAsia="Times New Roman" w:hAnsi="Calibri" w:cs="Calibri"/>
+          <w:color w:val="222222"/>
+        </w:rPr>
+        <w:t>Call set wave properties function</w:t>
+      </w:r>
+    </w:p>
+    <w:p>
+      <w:pPr>
+        <w:shd w:val="clear" w:color="auto" w:fill="FFFFFF"/>
+        <w:spacing w:after="200" w:line="253" w:lineRule="atLeast"/>
+        <w:rPr>
+          <w:rFonts w:ascii="Calibri" w:eastAsia="Times New Roman" w:hAnsi="Calibri" w:cs="Calibri"/>
+          <w:color w:val="222222"/>
+        </w:rPr>
+      </w:pPr>
+      <w:r>
+        <w:rPr>
+          <w:rFonts w:ascii="Calibri" w:eastAsia="Times New Roman" w:hAnsi="Calibri" w:cs="Calibri"/>
+          <w:color w:val="222222"/>
+        </w:rPr>
+        <w:t>Set Wave Properties:</w:t>
+      </w:r>
+    </w:p>
+    <w:p>
+      <w:pPr>
+        <w:shd w:val="clear" w:color="auto" w:fill="FFFFFF"/>
+        <w:spacing w:after="200" w:line="253" w:lineRule="atLeast"/>
+        <w:rPr>
+          <w:rFonts w:ascii="Calibri" w:eastAsia="Times New Roman" w:hAnsi="Calibri" w:cs="Calibri"/>
+          <w:color w:val="222222"/>
+        </w:rPr>
+      </w:pPr>
+      <w:r>
+        <w:rPr>
+          <w:rFonts w:ascii="Calibri" w:eastAsia="Times New Roman" w:hAnsi="Calibri" w:cs="Calibri"/>
+          <w:color w:val="222222"/>
+        </w:rPr>
+        <w:t>For wave 1:</w:t>
+      </w:r>
+      <w:r>
+        <w:rPr>
+          <w:rFonts w:ascii="Calibri" w:eastAsia="Times New Roman" w:hAnsi="Calibri" w:cs="Calibri"/>
+          <w:color w:val="222222"/>
+        </w:rPr>
+        <w:t xml:space="preserve"> </w:t>
+      </w:r>
+    </w:p>
+    <w:p>
+      <w:pPr>
+        <w:pStyle w:val="ListParagraph"/>
+        <w:numPr>
+          <w:ilvl w:val="0"/>
+          <w:numId w:val="10"/>
+        </w:numPr>
+        <w:shd w:val="clear" w:color="auto" w:fill="FFFFFF"/>
+        <w:spacing w:after="200" w:line="253" w:lineRule="atLeast"/>
+        <w:rPr>
+          <w:rFonts w:ascii="Calibri" w:eastAsia="Times New Roman" w:hAnsi="Calibri" w:cs="Calibri"/>
+          <w:color w:val="222222"/>
+        </w:rPr>
+      </w:pPr>
+      <w:r>
+        <w:rPr>
+          <w:rFonts w:ascii="Calibri" w:eastAsia="Times New Roman" w:hAnsi="Calibri" w:cs="Calibri"/>
+          <w:color w:val="222222"/>
+        </w:rPr>
+        <w:t>Set x speed to 2</w:t>
+      </w:r>
+    </w:p>
+    <w:p>
+      <w:pPr>
+        <w:pStyle w:val="ListParagraph"/>
+        <w:numPr>
+          <w:ilvl w:val="0"/>
+          <w:numId w:val="10"/>
+        </w:numPr>
+        <w:shd w:val="clear" w:color="auto" w:fill="FFFFFF"/>
+        <w:spacing w:after="200" w:line="253" w:lineRule="atLeast"/>
+        <w:rPr>
+          <w:rFonts w:ascii="Calibri" w:eastAsia="Times New Roman" w:hAnsi="Calibri" w:cs="Calibri"/>
+          <w:color w:val="222222"/>
+        </w:rPr>
+      </w:pPr>
+      <w:r>
+        <w:rPr>
+          <w:rFonts w:ascii="Calibri" w:eastAsia="Times New Roman" w:hAnsi="Calibri" w:cs="Calibri"/>
+          <w:color w:val="222222"/>
+        </w:rPr>
+        <w:t>Set number of missiles to 5</w:t>
+      </w:r>
+    </w:p>
+    <w:p>
+      <w:pPr>
+        <w:pStyle w:val="ListParagraph"/>
+        <w:numPr>
+          <w:ilvl w:val="0"/>
+          <w:numId w:val="10"/>
+        </w:numPr>
+        <w:shd w:val="clear" w:color="auto" w:fill="FFFFFF"/>
+        <w:spacing w:after="200" w:line="253" w:lineRule="atLeast"/>
+        <w:rPr>
+          <w:rFonts w:ascii="Calibri" w:eastAsia="Times New Roman" w:hAnsi="Calibri" w:cs="Calibri"/>
+          <w:color w:val="222222"/>
+        </w:rPr>
+      </w:pPr>
+      <w:r>
+        <w:rPr>
+          <w:rFonts w:ascii="Calibri" w:eastAsia="Times New Roman" w:hAnsi="Calibri" w:cs="Calibri"/>
+          <w:color w:val="222222"/>
+        </w:rPr>
+        <w:t>Set missile direction to vertical</w:t>
+      </w:r>
+    </w:p>
+    <w:p>
+      <w:pPr>
+        <w:pStyle w:val="ListParagraph"/>
+        <w:numPr>
+          <w:ilvl w:val="0"/>
+          <w:numId w:val="10"/>
+        </w:numPr>
+        <w:shd w:val="clear" w:color="auto" w:fill="FFFFFF"/>
+        <w:spacing w:after="200" w:line="253" w:lineRule="atLeast"/>
+        <w:rPr>
+          <w:rFonts w:ascii="Calibri" w:eastAsia="Times New Roman" w:hAnsi="Calibri" w:cs="Calibri"/>
+          <w:color w:val="222222"/>
+        </w:rPr>
+      </w:pPr>
+      <w:r>
+        <w:rPr>
+          <w:rFonts w:ascii="Calibri" w:eastAsia="Times New Roman" w:hAnsi="Calibri" w:cs="Calibri"/>
+          <w:color w:val="222222"/>
+        </w:rPr>
+        <w:t>Set b</w:t>
+      </w:r>
+      <w:r>
+        <w:rPr>
+          <w:rFonts w:ascii="Calibri" w:eastAsia="Times New Roman" w:hAnsi="Calibri" w:cs="Calibri"/>
+          <w:color w:val="222222"/>
+        </w:rPr>
+        <w:t>oss</w:t>
+      </w:r>
+      <w:r>
+        <w:rPr>
+          <w:rFonts w:ascii="Calibri" w:eastAsia="Times New Roman" w:hAnsi="Calibri" w:cs="Calibri"/>
+          <w:color w:val="222222"/>
+        </w:rPr>
+        <w:t xml:space="preserve"> vertical limit </w:t>
+      </w:r>
+      <w:r>
+        <w:rPr>
+          <w:rFonts w:ascii="Calibri" w:eastAsia="Times New Roman" w:hAnsi="Calibri" w:cs="Calibri"/>
+          <w:color w:val="222222"/>
+        </w:rPr>
+        <w:t>to 200</w:t>
+      </w:r>
+    </w:p>
+    <w:p>
+      <w:pPr>
+        <w:shd w:val="clear" w:color="auto" w:fill="FFFFFF"/>
+        <w:spacing w:after="200" w:line="253" w:lineRule="atLeast"/>
+        <w:rPr>
+          <w:rFonts w:ascii="Calibri" w:eastAsia="Times New Roman" w:hAnsi="Calibri" w:cs="Calibri"/>
+          <w:color w:val="222222"/>
+        </w:rPr>
+      </w:pPr>
+      <w:r>
+        <w:rPr>
+          <w:rFonts w:ascii="Calibri" w:eastAsia="Times New Roman" w:hAnsi="Calibri" w:cs="Calibri"/>
+          <w:color w:val="222222"/>
+        </w:rPr>
+        <w:t>For wave 2:</w:t>
+      </w:r>
+    </w:p>
+    <w:p>
+      <w:pPr>
+        <w:pStyle w:val="ListParagraph"/>
+        <w:numPr>
+          <w:ilvl w:val="0"/>
+          <w:numId w:val="12"/>
+        </w:numPr>
+        <w:shd w:val="clear" w:color="auto" w:fill="FFFFFF"/>
+        <w:spacing w:after="200" w:line="253" w:lineRule="atLeast"/>
+        <w:rPr>
+          <w:rFonts w:ascii="Calibri" w:eastAsia="Times New Roman" w:hAnsi="Calibri" w:cs="Calibri"/>
+          <w:color w:val="222222"/>
+        </w:rPr>
+      </w:pPr>
+      <w:r>
+        <w:rPr>
+          <w:rFonts w:ascii="Calibri" w:eastAsia="Times New Roman" w:hAnsi="Calibri" w:cs="Calibri"/>
+          <w:color w:val="222222"/>
+        </w:rPr>
+        <w:t>Set missile directions to 4,5,6,7 or 8 o’clock positions</w:t>
+      </w:r>
+      <w:r>
+        <w:rPr>
+          <w:rFonts w:ascii="Calibri" w:eastAsia="Times New Roman" w:hAnsi="Calibri" w:cs="Calibri"/>
+          <w:color w:val="222222"/>
+        </w:rPr>
+        <w:t xml:space="preserve"> (happens in shoot function, depending on wave)</w:t>
+      </w:r>
+    </w:p>
+    <w:p>
+      <w:pPr>
+        <w:pStyle w:val="ListParagraph"/>
+        <w:numPr>
+          <w:ilvl w:val="0"/>
+          <w:numId w:val="12"/>
+        </w:numPr>
+        <w:shd w:val="clear" w:color="auto" w:fill="FFFFFF"/>
+        <w:spacing w:after="200" w:line="253" w:lineRule="atLeast"/>
+        <w:rPr>
+          <w:rFonts w:ascii="Calibri" w:eastAsia="Times New Roman" w:hAnsi="Calibri" w:cs="Calibri"/>
+          <w:color w:val="222222"/>
+        </w:rPr>
+      </w:pPr>
+      <w:r>
+        <w:rPr>
+          <w:rFonts w:ascii="Calibri" w:eastAsia="Times New Roman" w:hAnsi="Calibri" w:cs="Calibri"/>
+          <w:color w:val="222222"/>
+        </w:rPr>
+        <w:t>Set boss speed to 5</w:t>
+      </w:r>
+    </w:p>
+    <w:p>
+      <w:pPr>
+        <w:shd w:val="clear" w:color="auto" w:fill="FFFFFF"/>
+        <w:spacing w:after="200" w:line="253" w:lineRule="atLeast"/>
+        <w:rPr>
+          <w:rFonts w:ascii="Calibri" w:eastAsia="Times New Roman" w:hAnsi="Calibri" w:cs="Calibri"/>
+          <w:color w:val="222222"/>
+        </w:rPr>
+      </w:pPr>
+      <w:r>
+        <w:rPr>
+          <w:rFonts w:ascii="Calibri" w:eastAsia="Times New Roman" w:hAnsi="Calibri" w:cs="Calibri"/>
+          <w:color w:val="222222"/>
+        </w:rPr>
+        <w:t>For wave 3:</w:t>
+      </w:r>
+    </w:p>
+    <w:p>
+      <w:pPr>
+        <w:pStyle w:val="ListParagraph"/>
+        <w:numPr>
+          <w:ilvl w:val="0"/>
+          <w:numId w:val="3"/>
+        </w:numPr>
+        <w:shd w:val="clear" w:color="auto" w:fill="FFFFFF"/>
+        <w:spacing w:after="200" w:line="253" w:lineRule="atLeast"/>
+        <w:rPr>
+          <w:rFonts w:ascii="Calibri" w:eastAsia="Times New Roman" w:hAnsi="Calibri" w:cs="Calibri"/>
+          <w:color w:val="222222"/>
+        </w:rPr>
+      </w:pPr>
+      <w:r>
+        <w:rPr>
+          <w:rFonts w:ascii="Calibri" w:eastAsia="Times New Roman" w:hAnsi="Calibri" w:cs="Calibri"/>
+          <w:color w:val="222222"/>
+        </w:rPr>
+        <w:t>Set missiles to be circle bullet, shots which now causes 10 damage to player</w:t>
+      </w:r>
+    </w:p>
+    <w:p>
+      <w:pPr>
+        <w:shd w:val="clear" w:color="auto" w:fill="FFFFFF"/>
+        <w:spacing w:after="200" w:line="253" w:lineRule="atLeast"/>
+        <w:rPr>
+          <w:rFonts w:ascii="Calibri" w:eastAsia="Times New Roman" w:hAnsi="Calibri" w:cs="Calibri"/>
+          <w:color w:val="222222"/>
+        </w:rPr>
+      </w:pPr>
+    </w:p>
+    <w:p>
+      <w:pPr>
+        <w:shd w:val="clear" w:color="auto" w:fill="FFFFFF"/>
+        <w:spacing w:after="200" w:line="253" w:lineRule="atLeast"/>
+        <w:rPr>
+          <w:rFonts w:ascii="Calibri" w:eastAsia="Times New Roman" w:hAnsi="Calibri" w:cs="Calibri"/>
+          <w:color w:val="222222"/>
+        </w:rPr>
+      </w:pPr>
+      <w:r>
+        <w:rPr>
+          <w:rFonts w:ascii="Calibri" w:eastAsia="Times New Roman" w:hAnsi="Calibri" w:cs="Calibri"/>
+          <w:color w:val="222222"/>
+        </w:rPr>
+        <w:t>Execute Wave</w:t>
+      </w:r>
+    </w:p>
+    <w:p>
+      <w:pPr>
+        <w:pStyle w:val="ListParagraph"/>
+        <w:numPr>
+          <w:ilvl w:val="0"/>
+          <w:numId w:val="8"/>
+        </w:numPr>
+        <w:shd w:val="clear" w:color="auto" w:fill="FFFFFF"/>
+        <w:spacing w:after="200" w:line="253" w:lineRule="atLeast"/>
+        <w:rPr>
+          <w:rFonts w:ascii="Calibri" w:eastAsia="Times New Roman" w:hAnsi="Calibri" w:cs="Calibri"/>
+          <w:color w:val="222222"/>
+        </w:rPr>
+      </w:pPr>
+      <w:r>
+        <w:rPr>
+          <w:rFonts w:ascii="Calibri" w:eastAsia="Times New Roman" w:hAnsi="Calibri" w:cs="Calibri"/>
+          <w:color w:val="222222"/>
+        </w:rPr>
         <w:lastRenderedPageBreak/>
-        <w:t>Value</w:t>
-      </w:r>
-    </w:p>
-    <w:p>
-      <w:pPr>
-        <w:pStyle w:val="ListParagraph"/>
-        <w:numPr>
-          <w:ilvl w:val="0"/>
-          <w:numId w:val="6"/>
-        </w:numPr>
-        <w:shd w:val="clear" w:color="auto" w:fill="FFFFFF"/>
-        <w:spacing w:after="200" w:line="253" w:lineRule="atLeast"/>
-        <w:rPr>
-          <w:rFonts w:ascii="Calibri" w:eastAsia="Times New Roman" w:hAnsi="Calibri" w:cs="Calibri"/>
-          <w:color w:val="222222"/>
-        </w:rPr>
-      </w:pPr>
-      <w:r>
-        <w:rPr>
-          <w:rFonts w:ascii="Calibri" w:eastAsia="Times New Roman" w:hAnsi="Calibri" w:cs="Calibri"/>
-          <w:color w:val="222222"/>
-        </w:rPr>
-        <w:t>Shoot flag (not sure how to implement this exactly)</w:t>
-      </w:r>
-    </w:p>
-    <w:p>
-      <w:pPr>
-        <w:pStyle w:val="ListParagraph"/>
-        <w:numPr>
-          <w:ilvl w:val="0"/>
-          <w:numId w:val="6"/>
-        </w:numPr>
-        <w:shd w:val="clear" w:color="auto" w:fill="FFFFFF"/>
-        <w:spacing w:after="200" w:line="253" w:lineRule="atLeast"/>
-        <w:rPr>
-          <w:rFonts w:ascii="Calibri" w:eastAsia="Times New Roman" w:hAnsi="Calibri" w:cs="Calibri"/>
-          <w:color w:val="222222"/>
-        </w:rPr>
-      </w:pPr>
-      <w:r>
-        <w:rPr>
-          <w:rFonts w:ascii="Calibri" w:eastAsia="Times New Roman" w:hAnsi="Calibri" w:cs="Calibri"/>
-          <w:color w:val="222222"/>
-        </w:rPr>
-        <w:t>Right, Left, Up, and down boundaries</w:t>
-      </w:r>
-    </w:p>
-    <w:p>
-      <w:pPr>
-        <w:pStyle w:val="ListParagraph"/>
-        <w:numPr>
-          <w:ilvl w:val="0"/>
-          <w:numId w:val="6"/>
-        </w:numPr>
-        <w:shd w:val="clear" w:color="auto" w:fill="FFFFFF"/>
-        <w:spacing w:after="200" w:line="253" w:lineRule="atLeast"/>
-        <w:rPr>
-          <w:rFonts w:ascii="Calibri" w:eastAsia="Times New Roman" w:hAnsi="Calibri" w:cs="Calibri"/>
-          <w:color w:val="222222"/>
-        </w:rPr>
-      </w:pPr>
-      <w:r>
-        <w:rPr>
-          <w:rFonts w:ascii="Calibri" w:eastAsia="Times New Roman" w:hAnsi="Calibri" w:cs="Calibri"/>
-          <w:color w:val="222222"/>
-        </w:rPr>
-        <w:t>Number of bullets that can be fired</w:t>
-      </w:r>
-    </w:p>
-    <w:p>
-      <w:pPr>
-        <w:pStyle w:val="ListParagraph"/>
-        <w:numPr>
-          <w:ilvl w:val="0"/>
-          <w:numId w:val="6"/>
-        </w:numPr>
-        <w:shd w:val="clear" w:color="auto" w:fill="FFFFFF"/>
-        <w:spacing w:after="200" w:line="253" w:lineRule="atLeast"/>
-        <w:rPr>
-          <w:rFonts w:ascii="Calibri" w:eastAsia="Times New Roman" w:hAnsi="Calibri" w:cs="Calibri"/>
-          <w:color w:val="222222"/>
-        </w:rPr>
-      </w:pPr>
-      <w:r>
-        <w:rPr>
-          <w:rFonts w:ascii="Calibri" w:eastAsia="Times New Roman" w:hAnsi="Calibri" w:cs="Calibri"/>
-          <w:color w:val="222222"/>
-        </w:rPr>
-        <w:t>Health</w:t>
-      </w:r>
-    </w:p>
-    <w:p>
-      <w:pPr>
-        <w:pStyle w:val="ListParagraph"/>
-        <w:numPr>
-          <w:ilvl w:val="0"/>
-          <w:numId w:val="6"/>
-        </w:numPr>
-        <w:shd w:val="clear" w:color="auto" w:fill="FFFFFF"/>
-        <w:spacing w:after="200" w:line="253" w:lineRule="atLeast"/>
-        <w:rPr>
-          <w:rFonts w:ascii="Calibri" w:eastAsia="Times New Roman" w:hAnsi="Calibri" w:cs="Calibri"/>
-          <w:color w:val="222222"/>
-        </w:rPr>
-      </w:pPr>
-      <w:r>
-        <w:rPr>
-          <w:rFonts w:ascii="Calibri" w:eastAsia="Times New Roman" w:hAnsi="Calibri" w:cs="Calibri"/>
-          <w:color w:val="222222"/>
-        </w:rPr>
-        <w:t>Wave</w:t>
-      </w:r>
-    </w:p>
-    <w:p>
-      <w:pPr>
-        <w:pStyle w:val="ListParagraph"/>
-        <w:numPr>
-          <w:ilvl w:val="0"/>
-          <w:numId w:val="6"/>
-        </w:numPr>
-        <w:shd w:val="clear" w:color="auto" w:fill="FFFFFF"/>
-        <w:spacing w:after="200" w:line="253" w:lineRule="atLeast"/>
-        <w:rPr>
-          <w:rFonts w:ascii="Calibri" w:eastAsia="Times New Roman" w:hAnsi="Calibri" w:cs="Calibri"/>
-          <w:color w:val="222222"/>
-        </w:rPr>
-      </w:pPr>
-      <w:r>
-        <w:rPr>
-          <w:rFonts w:ascii="Calibri" w:eastAsia="Times New Roman" w:hAnsi="Calibri" w:cs="Calibri"/>
-          <w:color w:val="222222"/>
-        </w:rPr>
-        <w:t>Hitbox</w:t>
-      </w:r>
-    </w:p>
-    <w:p>
-      <w:pPr>
-        <w:shd w:val="clear" w:color="auto" w:fill="FFFFFF"/>
-        <w:spacing w:after="200" w:line="253" w:lineRule="atLeast"/>
-        <w:rPr>
-          <w:rFonts w:ascii="Calibri" w:eastAsia="Times New Roman" w:hAnsi="Calibri" w:cs="Calibri"/>
-          <w:color w:val="222222"/>
-        </w:rPr>
-      </w:pPr>
-      <w:r>
-        <w:rPr>
-          <w:rFonts w:ascii="Calibri" w:eastAsia="Times New Roman" w:hAnsi="Calibri" w:cs="Calibri"/>
-          <w:color w:val="222222"/>
-        </w:rPr>
-        <w:t>All these fields are exact same as Enemy class, so inheriting from enemy class</w:t>
-      </w:r>
-    </w:p>
-    <w:p>
-      <w:pPr>
-        <w:shd w:val="clear" w:color="auto" w:fill="FFFFFF"/>
-        <w:spacing w:after="200" w:line="253" w:lineRule="atLeast"/>
-        <w:rPr>
-          <w:rFonts w:ascii="Calibri" w:eastAsia="Times New Roman" w:hAnsi="Calibri" w:cs="Calibri"/>
-          <w:color w:val="222222"/>
-        </w:rPr>
-      </w:pPr>
-      <w:r>
-        <w:rPr>
-          <w:rFonts w:ascii="Calibri" w:eastAsia="Times New Roman" w:hAnsi="Calibri" w:cs="Calibri"/>
-          <w:color w:val="222222"/>
-        </w:rPr>
-        <w:t>Boss class</w:t>
-      </w:r>
-    </w:p>
-    <w:p>
-      <w:pPr>
-        <w:shd w:val="clear" w:color="auto" w:fill="FFFFFF"/>
-        <w:spacing w:after="200" w:line="253" w:lineRule="atLeast"/>
-        <w:rPr>
-          <w:rFonts w:ascii="Calibri" w:eastAsia="Times New Roman" w:hAnsi="Calibri" w:cs="Calibri"/>
-          <w:color w:val="222222"/>
-        </w:rPr>
-      </w:pPr>
-      <w:r>
-        <w:rPr>
-          <w:rFonts w:ascii="Calibri" w:eastAsia="Times New Roman" w:hAnsi="Calibri" w:cs="Calibri"/>
-          <w:color w:val="222222"/>
-        </w:rPr>
-        <w:t>Needs to be able to change attack, speed, and type of movement, based on amount of health,</w:t>
-      </w:r>
-    </w:p>
-    <w:p>
-      <w:pPr>
-        <w:shd w:val="clear" w:color="auto" w:fill="FFFFFF"/>
-        <w:spacing w:after="200" w:line="253" w:lineRule="atLeast"/>
-        <w:rPr>
-          <w:rFonts w:ascii="Calibri" w:eastAsia="Times New Roman" w:hAnsi="Calibri" w:cs="Calibri"/>
-          <w:color w:val="222222"/>
-        </w:rPr>
-      </w:pPr>
-      <w:r>
-        <w:rPr>
-          <w:rFonts w:ascii="Calibri" w:eastAsia="Times New Roman" w:hAnsi="Calibri" w:cs="Calibri"/>
-          <w:color w:val="222222"/>
-        </w:rPr>
-        <w:t>Which can be a function on its own</w:t>
-      </w:r>
-      <w:r>
-        <w:rPr>
-          <w:rFonts w:ascii="Calibri" w:eastAsia="Times New Roman" w:hAnsi="Calibri" w:cs="Calibri"/>
-          <w:color w:val="222222"/>
-        </w:rPr>
-        <w:t xml:space="preserve">, set </w:t>
-      </w:r>
-      <w:proofErr w:type="spellStart"/>
-      <w:r>
-        <w:rPr>
-          <w:rFonts w:ascii="Calibri" w:eastAsia="Times New Roman" w:hAnsi="Calibri" w:cs="Calibri"/>
-          <w:color w:val="222222"/>
-        </w:rPr>
-        <w:t>wave,with</w:t>
-      </w:r>
-      <w:proofErr w:type="spellEnd"/>
-      <w:r>
-        <w:rPr>
-          <w:rFonts w:ascii="Calibri" w:eastAsia="Times New Roman" w:hAnsi="Calibri" w:cs="Calibri"/>
-          <w:color w:val="222222"/>
-        </w:rPr>
-        <w:t xml:space="preserve"> 4 mini functions, wave_1, wave_2, etc.</w:t>
-      </w:r>
-    </w:p>
-    <w:p>
-      <w:pPr>
-        <w:shd w:val="clear" w:color="auto" w:fill="FFFFFF"/>
-        <w:spacing w:after="200" w:line="253" w:lineRule="atLeast"/>
-        <w:rPr>
-          <w:rFonts w:ascii="Calibri" w:eastAsia="Times New Roman" w:hAnsi="Calibri" w:cs="Calibri"/>
-          <w:color w:val="222222"/>
-        </w:rPr>
-      </w:pPr>
-      <w:r>
-        <w:rPr>
-          <w:rFonts w:ascii="Calibri" w:eastAsia="Times New Roman" w:hAnsi="Calibri" w:cs="Calibri"/>
-          <w:color w:val="222222"/>
-        </w:rPr>
-        <w:t>Separate function to execute wave, calling all the mini wave functions</w:t>
-      </w:r>
-    </w:p>
-    <w:p>
-      <w:pPr>
-        <w:shd w:val="clear" w:color="auto" w:fill="FFFFFF"/>
-        <w:spacing w:after="200" w:line="253" w:lineRule="atLeast"/>
-        <w:rPr>
-          <w:rFonts w:ascii="Calibri" w:eastAsia="Times New Roman" w:hAnsi="Calibri" w:cs="Calibri"/>
-          <w:color w:val="222222"/>
-        </w:rPr>
-      </w:pPr>
-      <w:r>
-        <w:rPr>
-          <w:rFonts w:ascii="Calibri" w:eastAsia="Times New Roman" w:hAnsi="Calibri" w:cs="Calibri"/>
-          <w:color w:val="222222"/>
-        </w:rPr>
-        <w:t xml:space="preserve">In play function: </w:t>
-      </w:r>
-    </w:p>
-    <w:p>
-      <w:pPr>
-        <w:pStyle w:val="ListParagraph"/>
-        <w:numPr>
-          <w:ilvl w:val="0"/>
-          <w:numId w:val="7"/>
-        </w:numPr>
-        <w:shd w:val="clear" w:color="auto" w:fill="FFFFFF"/>
-        <w:spacing w:after="200" w:line="253" w:lineRule="atLeast"/>
-        <w:rPr>
-          <w:rFonts w:ascii="Calibri" w:eastAsia="Times New Roman" w:hAnsi="Calibri" w:cs="Calibri"/>
-          <w:color w:val="222222"/>
-        </w:rPr>
-      </w:pPr>
-      <w:r>
-        <w:rPr>
-          <w:rFonts w:ascii="Calibri" w:eastAsia="Times New Roman" w:hAnsi="Calibri" w:cs="Calibri"/>
-          <w:color w:val="222222"/>
-        </w:rPr>
-        <w:t>C</w:t>
-      </w:r>
-      <w:r>
-        <w:rPr>
-          <w:rFonts w:ascii="Calibri" w:eastAsia="Times New Roman" w:hAnsi="Calibri" w:cs="Calibri"/>
-          <w:color w:val="222222"/>
-        </w:rPr>
-        <w:t>all set wave whenever the health dips from 1 quartile to another</w:t>
-      </w:r>
-    </w:p>
-    <w:p>
-      <w:pPr>
-        <w:pStyle w:val="ListParagraph"/>
-        <w:numPr>
-          <w:ilvl w:val="0"/>
-          <w:numId w:val="7"/>
-        </w:numPr>
-        <w:shd w:val="clear" w:color="auto" w:fill="FFFFFF"/>
-        <w:spacing w:after="200" w:line="253" w:lineRule="atLeast"/>
-        <w:rPr>
-          <w:rFonts w:ascii="Calibri" w:eastAsia="Times New Roman" w:hAnsi="Calibri" w:cs="Calibri"/>
-          <w:color w:val="222222"/>
-        </w:rPr>
-      </w:pPr>
-      <w:r>
-        <w:rPr>
-          <w:rFonts w:ascii="Calibri" w:eastAsia="Times New Roman" w:hAnsi="Calibri" w:cs="Calibri"/>
-          <w:color w:val="222222"/>
-        </w:rPr>
-        <w:t>Always call execute wave</w:t>
-      </w:r>
-    </w:p>
-    <w:p>
-      <w:pPr>
-        <w:shd w:val="clear" w:color="auto" w:fill="FFFFFF"/>
-        <w:spacing w:after="200" w:line="253" w:lineRule="atLeast"/>
-        <w:rPr>
-          <w:rFonts w:ascii="Calibri" w:eastAsia="Times New Roman" w:hAnsi="Calibri" w:cs="Calibri"/>
-          <w:color w:val="222222"/>
-        </w:rPr>
-      </w:pPr>
-      <w:r>
-        <w:rPr>
-          <w:rFonts w:ascii="Calibri" w:eastAsia="Times New Roman" w:hAnsi="Calibri" w:cs="Calibri"/>
-          <w:color w:val="222222"/>
-        </w:rPr>
-        <w:t>Set Wave:</w:t>
-      </w:r>
-    </w:p>
-    <w:p>
-      <w:pPr>
-        <w:pStyle w:val="ListParagraph"/>
-        <w:numPr>
-          <w:ilvl w:val="0"/>
-          <w:numId w:val="8"/>
-        </w:numPr>
-        <w:shd w:val="clear" w:color="auto" w:fill="FFFFFF"/>
-        <w:spacing w:after="200" w:line="253" w:lineRule="atLeast"/>
-        <w:rPr>
-          <w:rFonts w:ascii="Calibri" w:eastAsia="Times New Roman" w:hAnsi="Calibri" w:cs="Calibri"/>
-          <w:color w:val="222222"/>
-        </w:rPr>
-      </w:pPr>
-      <w:r>
-        <w:rPr>
-          <w:rFonts w:ascii="Calibri" w:eastAsia="Times New Roman" w:hAnsi="Calibri" w:cs="Calibri"/>
-          <w:color w:val="222222"/>
-        </w:rPr>
-        <w:t>Decrease Wave field by 1</w:t>
-      </w:r>
-    </w:p>
-    <w:p>
-      <w:pPr>
-        <w:shd w:val="clear" w:color="auto" w:fill="FFFFFF"/>
-        <w:spacing w:after="200" w:line="253" w:lineRule="atLeast"/>
-        <w:rPr>
-          <w:rFonts w:ascii="Calibri" w:eastAsia="Times New Roman" w:hAnsi="Calibri" w:cs="Calibri"/>
-          <w:color w:val="222222"/>
-        </w:rPr>
-      </w:pPr>
-      <w:r>
-        <w:rPr>
-          <w:rFonts w:ascii="Calibri" w:eastAsia="Times New Roman" w:hAnsi="Calibri" w:cs="Calibri"/>
-          <w:color w:val="222222"/>
-        </w:rPr>
-        <w:t>Execute Wave</w:t>
-      </w:r>
-    </w:p>
-    <w:p>
-      <w:pPr>
-        <w:pStyle w:val="ListParagraph"/>
-        <w:numPr>
-          <w:ilvl w:val="0"/>
-          <w:numId w:val="8"/>
-        </w:numPr>
-        <w:shd w:val="clear" w:color="auto" w:fill="FFFFFF"/>
-        <w:spacing w:after="200" w:line="253" w:lineRule="atLeast"/>
-        <w:rPr>
-          <w:rFonts w:ascii="Calibri" w:eastAsia="Times New Roman" w:hAnsi="Calibri" w:cs="Calibri"/>
-          <w:color w:val="222222"/>
-        </w:rPr>
-      </w:pPr>
-      <w:r>
-        <w:rPr>
-          <w:rFonts w:ascii="Calibri" w:eastAsia="Times New Roman" w:hAnsi="Calibri" w:cs="Calibri"/>
-          <w:color w:val="222222"/>
-        </w:rPr>
-        <w:t xml:space="preserve">Call the respective wave execution function, depending on wave field, </w:t>
-      </w:r>
-      <w:r>
-        <w:rPr>
-          <w:rFonts w:ascii="Calibri" w:eastAsia="Times New Roman" w:hAnsi="Calibri" w:cs="Calibri"/>
-          <w:color w:val="222222"/>
-        </w:rPr>
-        <w:t>wave_1, wave_2</w:t>
-      </w:r>
-      <w:r>
-        <w:rPr>
-          <w:rFonts w:ascii="Calibri" w:eastAsia="Times New Roman" w:hAnsi="Calibri" w:cs="Calibri"/>
-          <w:color w:val="222222"/>
-        </w:rPr>
-        <w:t xml:space="preserve"> execution functions</w:t>
+        <w:t>Call the respective wave execution function, depending on wave field, wave_1, wave_2 execution functions</w:t>
       </w:r>
     </w:p>
     <w:p>
@@ -1085,8 +1354,6 @@
           <w:color w:val="222222"/>
         </w:rPr>
       </w:pPr>
-      <w:bookmarkStart w:id="0" w:name="_GoBack"/>
-      <w:bookmarkEnd w:id="0"/>
     </w:p>
     <w:p>
       <w:pPr>
@@ -1150,6 +1417,119 @@
 <file path=word/numbering.xml><?xml version="1.0" encoding="utf-8"?>
 <w:numbering xmlns:wpc="http://schemas.microsoft.com/office/word/2010/wordprocessingCanvas" xmlns:cx="http://schemas.microsoft.com/office/drawing/2014/chartex" xmlns:cx1="http://schemas.microsoft.com/office/drawing/2015/9/8/chartex" xmlns:cx2="http://schemas.microsoft.com/office/drawing/2015/10/21/chartex" xmlns:cx3="http://schemas.microsoft.com/office/drawing/2016/5/9/chartex" xmlns:cx4="http://schemas.microsoft.com/office/drawing/2016/5/10/chartex" xmlns:cx5="http://schemas.microsoft.com/office/drawing/2016/5/11/chartex" xmlns:cx6="http://schemas.microsoft.com/office/drawing/2016/5/12/chartex" xmlns:cx7="http://schemas.microsoft.com/office/drawing/2016/5/13/chartex" xmlns:cx8="http://schemas.microsoft.com/office/drawing/2016/5/14/chartex" xmlns:mc="http://schemas.openxmlformats.org/markup-compatibility/2006" xmlns:aink="http://schemas.microsoft.com/office/drawing/2016/ink" xmlns:am3d="http://schemas.microsoft.com/office/drawing/2017/model3d" xmlns:o="urn:schemas-microsoft-com:office:office" xmlns:r="http://schemas.openxmlformats.org/officeDocument/2006/relationships" xmlns:m="http://schemas.openxmlformats.org/officeDocument/2006/math" xmlns:v="urn:schemas-microsoft-com:vml" xmlns:wp14="http://schemas.microsoft.com/office/word/2010/wordprocessingDrawing" xmlns:wp="http://schemas.openxmlformats.org/drawingml/2006/wordprocessingDrawing" xmlns:w10="urn:schemas-microsoft-com:office:word" xmlns:w="http://schemas.openxmlformats.org/wordprocessingml/2006/main" xmlns:w14="http://schemas.microsoft.com/office/word/2010/wordml" xmlns:w15="http://schemas.microsoft.com/office/word/2012/wordml" xmlns:w16cid="http://schemas.microsoft.com/office/word/2016/wordml/cid" xmlns:w16se="http://schemas.microsoft.com/office/word/2015/wordml/symex" xmlns:wpg="http://schemas.microsoft.com/office/word/2010/wordprocessingGroup" xmlns:wpi="http://schemas.microsoft.com/office/word/2010/wordprocessingInk" xmlns:wne="http://schemas.microsoft.com/office/word/2006/wordml" xmlns:wps="http://schemas.microsoft.com/office/word/2010/wordprocessingShape" mc:Ignorable="w14 w15 w16se w16cid wp14">
   <w:abstractNum w:abstractNumId="0" w15:restartNumberingAfterBreak="0">
+    <w:nsid w:val="04636A18"/>
+    <w:multiLevelType w:val="hybridMultilevel"/>
+    <w:tmpl w:val="D8502798"/>
+    <w:lvl w:ilvl="0" w:tplc="04090001">
+      <w:start w:val="1"/>
+      <w:numFmt w:val="bullet"/>
+      <w:lvlText w:val=""/>
+      <w:lvlJc w:val="left"/>
+      <w:pPr>
+        <w:ind w:left="1440" w:hanging="360"/>
+      </w:pPr>
+      <w:rPr>
+        <w:rFonts w:ascii="Symbol" w:hAnsi="Symbol" w:hint="default"/>
+      </w:rPr>
+    </w:lvl>
+    <w:lvl w:ilvl="1" w:tplc="04090003" w:tentative="1">
+      <w:start w:val="1"/>
+      <w:numFmt w:val="bullet"/>
+      <w:lvlText w:val="o"/>
+      <w:lvlJc w:val="left"/>
+      <w:pPr>
+        <w:ind w:left="2160" w:hanging="360"/>
+      </w:pPr>
+      <w:rPr>
+        <w:rFonts w:ascii="Courier New" w:hAnsi="Courier New" w:cs="Courier New" w:hint="default"/>
+      </w:rPr>
+    </w:lvl>
+    <w:lvl w:ilvl="2" w:tplc="04090005" w:tentative="1">
+      <w:start w:val="1"/>
+      <w:numFmt w:val="bullet"/>
+      <w:lvlText w:val=""/>
+      <w:lvlJc w:val="left"/>
+      <w:pPr>
+        <w:ind w:left="2880" w:hanging="360"/>
+      </w:pPr>
+      <w:rPr>
+        <w:rFonts w:ascii="Wingdings" w:hAnsi="Wingdings" w:hint="default"/>
+      </w:rPr>
+    </w:lvl>
+    <w:lvl w:ilvl="3" w:tplc="04090001" w:tentative="1">
+      <w:start w:val="1"/>
+      <w:numFmt w:val="bullet"/>
+      <w:lvlText w:val=""/>
+      <w:lvlJc w:val="left"/>
+      <w:pPr>
+        <w:ind w:left="3600" w:hanging="360"/>
+      </w:pPr>
+      <w:rPr>
+        <w:rFonts w:ascii="Symbol" w:hAnsi="Symbol" w:hint="default"/>
+      </w:rPr>
+    </w:lvl>
+    <w:lvl w:ilvl="4" w:tplc="04090003" w:tentative="1">
+      <w:start w:val="1"/>
+      <w:numFmt w:val="bullet"/>
+      <w:lvlText w:val="o"/>
+      <w:lvlJc w:val="left"/>
+      <w:pPr>
+        <w:ind w:left="4320" w:hanging="360"/>
+      </w:pPr>
+      <w:rPr>
+        <w:rFonts w:ascii="Courier New" w:hAnsi="Courier New" w:cs="Courier New" w:hint="default"/>
+      </w:rPr>
+    </w:lvl>
+    <w:lvl w:ilvl="5" w:tplc="04090005" w:tentative="1">
+      <w:start w:val="1"/>
+      <w:numFmt w:val="bullet"/>
+      <w:lvlText w:val=""/>
+      <w:lvlJc w:val="left"/>
+      <w:pPr>
+        <w:ind w:left="5040" w:hanging="360"/>
+      </w:pPr>
+      <w:rPr>
+        <w:rFonts w:ascii="Wingdings" w:hAnsi="Wingdings" w:hint="default"/>
+      </w:rPr>
+    </w:lvl>
+    <w:lvl w:ilvl="6" w:tplc="04090001" w:tentative="1">
+      <w:start w:val="1"/>
+      <w:numFmt w:val="bullet"/>
+      <w:lvlText w:val=""/>
+      <w:lvlJc w:val="left"/>
+      <w:pPr>
+        <w:ind w:left="5760" w:hanging="360"/>
+      </w:pPr>
+      <w:rPr>
+        <w:rFonts w:ascii="Symbol" w:hAnsi="Symbol" w:hint="default"/>
+      </w:rPr>
+    </w:lvl>
+    <w:lvl w:ilvl="7" w:tplc="04090003" w:tentative="1">
+      <w:start w:val="1"/>
+      <w:numFmt w:val="bullet"/>
+      <w:lvlText w:val="o"/>
+      <w:lvlJc w:val="left"/>
+      <w:pPr>
+        <w:ind w:left="6480" w:hanging="360"/>
+      </w:pPr>
+      <w:rPr>
+        <w:rFonts w:ascii="Courier New" w:hAnsi="Courier New" w:cs="Courier New" w:hint="default"/>
+      </w:rPr>
+    </w:lvl>
+    <w:lvl w:ilvl="8" w:tplc="04090005" w:tentative="1">
+      <w:start w:val="1"/>
+      <w:numFmt w:val="bullet"/>
+      <w:lvlText w:val=""/>
+      <w:lvlJc w:val="left"/>
+      <w:pPr>
+        <w:ind w:left="7200" w:hanging="360"/>
+      </w:pPr>
+      <w:rPr>
+        <w:rFonts w:ascii="Wingdings" w:hAnsi="Wingdings" w:hint="default"/>
+      </w:rPr>
+    </w:lvl>
+  </w:abstractNum>
+  <w:abstractNum w:abstractNumId="1" w15:restartNumberingAfterBreak="0">
     <w:nsid w:val="15325805"/>
     <w:multiLevelType w:val="hybridMultilevel"/>
     <w:tmpl w:val="1AC697FA"/>
@@ -1262,10 +1642,10 @@
       </w:rPr>
     </w:lvl>
   </w:abstractNum>
-  <w:abstractNum w:abstractNumId="1" w15:restartNumberingAfterBreak="0">
+  <w:abstractNum w:abstractNumId="2" w15:restartNumberingAfterBreak="0">
     <w:nsid w:val="2DF673EE"/>
     <w:multiLevelType w:val="hybridMultilevel"/>
-    <w:tmpl w:val="97482FF2"/>
+    <w:tmpl w:val="7AF0BDDC"/>
     <w:lvl w:ilvl="0" w:tplc="04090001">
       <w:start w:val="1"/>
       <w:numFmt w:val="bullet"/>
@@ -1375,7 +1755,7 @@
       </w:rPr>
     </w:lvl>
   </w:abstractNum>
-  <w:abstractNum w:abstractNumId="2" w15:restartNumberingAfterBreak="0">
+  <w:abstractNum w:abstractNumId="3" w15:restartNumberingAfterBreak="0">
     <w:nsid w:val="396F0DFA"/>
     <w:multiLevelType w:val="hybridMultilevel"/>
     <w:tmpl w:val="E2C65BB2"/>
@@ -1488,7 +1868,120 @@
       </w:rPr>
     </w:lvl>
   </w:abstractNum>
-  <w:abstractNum w:abstractNumId="3" w15:restartNumberingAfterBreak="0">
+  <w:abstractNum w:abstractNumId="4" w15:restartNumberingAfterBreak="0">
+    <w:nsid w:val="53221465"/>
+    <w:multiLevelType w:val="hybridMultilevel"/>
+    <w:tmpl w:val="11C2BBCA"/>
+    <w:lvl w:ilvl="0" w:tplc="04090001">
+      <w:start w:val="1"/>
+      <w:numFmt w:val="bullet"/>
+      <w:lvlText w:val=""/>
+      <w:lvlJc w:val="left"/>
+      <w:pPr>
+        <w:ind w:left="720" w:hanging="360"/>
+      </w:pPr>
+      <w:rPr>
+        <w:rFonts w:ascii="Symbol" w:hAnsi="Symbol" w:hint="default"/>
+      </w:rPr>
+    </w:lvl>
+    <w:lvl w:ilvl="1" w:tplc="04090003" w:tentative="1">
+      <w:start w:val="1"/>
+      <w:numFmt w:val="bullet"/>
+      <w:lvlText w:val="o"/>
+      <w:lvlJc w:val="left"/>
+      <w:pPr>
+        <w:ind w:left="1440" w:hanging="360"/>
+      </w:pPr>
+      <w:rPr>
+        <w:rFonts w:ascii="Courier New" w:hAnsi="Courier New" w:cs="Courier New" w:hint="default"/>
+      </w:rPr>
+    </w:lvl>
+    <w:lvl w:ilvl="2" w:tplc="04090005" w:tentative="1">
+      <w:start w:val="1"/>
+      <w:numFmt w:val="bullet"/>
+      <w:lvlText w:val=""/>
+      <w:lvlJc w:val="left"/>
+      <w:pPr>
+        <w:ind w:left="2160" w:hanging="360"/>
+      </w:pPr>
+      <w:rPr>
+        <w:rFonts w:ascii="Wingdings" w:hAnsi="Wingdings" w:hint="default"/>
+      </w:rPr>
+    </w:lvl>
+    <w:lvl w:ilvl="3" w:tplc="04090001" w:tentative="1">
+      <w:start w:val="1"/>
+      <w:numFmt w:val="bullet"/>
+      <w:lvlText w:val=""/>
+      <w:lvlJc w:val="left"/>
+      <w:pPr>
+        <w:ind w:left="2880" w:hanging="360"/>
+      </w:pPr>
+      <w:rPr>
+        <w:rFonts w:ascii="Symbol" w:hAnsi="Symbol" w:hint="default"/>
+      </w:rPr>
+    </w:lvl>
+    <w:lvl w:ilvl="4" w:tplc="04090003" w:tentative="1">
+      <w:start w:val="1"/>
+      <w:numFmt w:val="bullet"/>
+      <w:lvlText w:val="o"/>
+      <w:lvlJc w:val="left"/>
+      <w:pPr>
+        <w:ind w:left="3600" w:hanging="360"/>
+      </w:pPr>
+      <w:rPr>
+        <w:rFonts w:ascii="Courier New" w:hAnsi="Courier New" w:cs="Courier New" w:hint="default"/>
+      </w:rPr>
+    </w:lvl>
+    <w:lvl w:ilvl="5" w:tplc="04090005" w:tentative="1">
+      <w:start w:val="1"/>
+      <w:numFmt w:val="bullet"/>
+      <w:lvlText w:val=""/>
+      <w:lvlJc w:val="left"/>
+      <w:pPr>
+        <w:ind w:left="4320" w:hanging="360"/>
+      </w:pPr>
+      <w:rPr>
+        <w:rFonts w:ascii="Wingdings" w:hAnsi="Wingdings" w:hint="default"/>
+      </w:rPr>
+    </w:lvl>
+    <w:lvl w:ilvl="6" w:tplc="04090001" w:tentative="1">
+      <w:start w:val="1"/>
+      <w:numFmt w:val="bullet"/>
+      <w:lvlText w:val=""/>
+      <w:lvlJc w:val="left"/>
+      <w:pPr>
+        <w:ind w:left="5040" w:hanging="360"/>
+      </w:pPr>
+      <w:rPr>
+        <w:rFonts w:ascii="Symbol" w:hAnsi="Symbol" w:hint="default"/>
+      </w:rPr>
+    </w:lvl>
+    <w:lvl w:ilvl="7" w:tplc="04090003" w:tentative="1">
+      <w:start w:val="1"/>
+      <w:numFmt w:val="bullet"/>
+      <w:lvlText w:val="o"/>
+      <w:lvlJc w:val="left"/>
+      <w:pPr>
+        <w:ind w:left="5760" w:hanging="360"/>
+      </w:pPr>
+      <w:rPr>
+        <w:rFonts w:ascii="Courier New" w:hAnsi="Courier New" w:cs="Courier New" w:hint="default"/>
+      </w:rPr>
+    </w:lvl>
+    <w:lvl w:ilvl="8" w:tplc="04090005" w:tentative="1">
+      <w:start w:val="1"/>
+      <w:numFmt w:val="bullet"/>
+      <w:lvlText w:val=""/>
+      <w:lvlJc w:val="left"/>
+      <w:pPr>
+        <w:ind w:left="6480" w:hanging="360"/>
+      </w:pPr>
+      <w:rPr>
+        <w:rFonts w:ascii="Wingdings" w:hAnsi="Wingdings" w:hint="default"/>
+      </w:rPr>
+    </w:lvl>
+  </w:abstractNum>
+  <w:abstractNum w:abstractNumId="5" w15:restartNumberingAfterBreak="0">
     <w:nsid w:val="5D27662D"/>
     <w:multiLevelType w:val="hybridMultilevel"/>
     <w:tmpl w:val="1BF6190A"/>
@@ -1601,7 +2094,7 @@
       </w:rPr>
     </w:lvl>
   </w:abstractNum>
-  <w:abstractNum w:abstractNumId="4" w15:restartNumberingAfterBreak="0">
+  <w:abstractNum w:abstractNumId="6" w15:restartNumberingAfterBreak="0">
     <w:nsid w:val="61C91532"/>
     <w:multiLevelType w:val="hybridMultilevel"/>
     <w:tmpl w:val="9498356A"/>
@@ -1714,7 +2207,233 @@
       </w:rPr>
     </w:lvl>
   </w:abstractNum>
-  <w:abstractNum w:abstractNumId="5" w15:restartNumberingAfterBreak="0">
+  <w:abstractNum w:abstractNumId="7" w15:restartNumberingAfterBreak="0">
+    <w:nsid w:val="660E6DC0"/>
+    <w:multiLevelType w:val="hybridMultilevel"/>
+    <w:tmpl w:val="7F182A60"/>
+    <w:lvl w:ilvl="0" w:tplc="04090001">
+      <w:start w:val="1"/>
+      <w:numFmt w:val="bullet"/>
+      <w:lvlText w:val=""/>
+      <w:lvlJc w:val="left"/>
+      <w:pPr>
+        <w:ind w:left="720" w:hanging="360"/>
+      </w:pPr>
+      <w:rPr>
+        <w:rFonts w:ascii="Symbol" w:hAnsi="Symbol" w:hint="default"/>
+      </w:rPr>
+    </w:lvl>
+    <w:lvl w:ilvl="1" w:tplc="04090003" w:tentative="1">
+      <w:start w:val="1"/>
+      <w:numFmt w:val="bullet"/>
+      <w:lvlText w:val="o"/>
+      <w:lvlJc w:val="left"/>
+      <w:pPr>
+        <w:ind w:left="1440" w:hanging="360"/>
+      </w:pPr>
+      <w:rPr>
+        <w:rFonts w:ascii="Courier New" w:hAnsi="Courier New" w:cs="Courier New" w:hint="default"/>
+      </w:rPr>
+    </w:lvl>
+    <w:lvl w:ilvl="2" w:tplc="04090005" w:tentative="1">
+      <w:start w:val="1"/>
+      <w:numFmt w:val="bullet"/>
+      <w:lvlText w:val=""/>
+      <w:lvlJc w:val="left"/>
+      <w:pPr>
+        <w:ind w:left="2160" w:hanging="360"/>
+      </w:pPr>
+      <w:rPr>
+        <w:rFonts w:ascii="Wingdings" w:hAnsi="Wingdings" w:hint="default"/>
+      </w:rPr>
+    </w:lvl>
+    <w:lvl w:ilvl="3" w:tplc="04090001" w:tentative="1">
+      <w:start w:val="1"/>
+      <w:numFmt w:val="bullet"/>
+      <w:lvlText w:val=""/>
+      <w:lvlJc w:val="left"/>
+      <w:pPr>
+        <w:ind w:left="2880" w:hanging="360"/>
+      </w:pPr>
+      <w:rPr>
+        <w:rFonts w:ascii="Symbol" w:hAnsi="Symbol" w:hint="default"/>
+      </w:rPr>
+    </w:lvl>
+    <w:lvl w:ilvl="4" w:tplc="04090003" w:tentative="1">
+      <w:start w:val="1"/>
+      <w:numFmt w:val="bullet"/>
+      <w:lvlText w:val="o"/>
+      <w:lvlJc w:val="left"/>
+      <w:pPr>
+        <w:ind w:left="3600" w:hanging="360"/>
+      </w:pPr>
+      <w:rPr>
+        <w:rFonts w:ascii="Courier New" w:hAnsi="Courier New" w:cs="Courier New" w:hint="default"/>
+      </w:rPr>
+    </w:lvl>
+    <w:lvl w:ilvl="5" w:tplc="04090005" w:tentative="1">
+      <w:start w:val="1"/>
+      <w:numFmt w:val="bullet"/>
+      <w:lvlText w:val=""/>
+      <w:lvlJc w:val="left"/>
+      <w:pPr>
+        <w:ind w:left="4320" w:hanging="360"/>
+      </w:pPr>
+      <w:rPr>
+        <w:rFonts w:ascii="Wingdings" w:hAnsi="Wingdings" w:hint="default"/>
+      </w:rPr>
+    </w:lvl>
+    <w:lvl w:ilvl="6" w:tplc="04090001" w:tentative="1">
+      <w:start w:val="1"/>
+      <w:numFmt w:val="bullet"/>
+      <w:lvlText w:val=""/>
+      <w:lvlJc w:val="left"/>
+      <w:pPr>
+        <w:ind w:left="5040" w:hanging="360"/>
+      </w:pPr>
+      <w:rPr>
+        <w:rFonts w:ascii="Symbol" w:hAnsi="Symbol" w:hint="default"/>
+      </w:rPr>
+    </w:lvl>
+    <w:lvl w:ilvl="7" w:tplc="04090003" w:tentative="1">
+      <w:start w:val="1"/>
+      <w:numFmt w:val="bullet"/>
+      <w:lvlText w:val="o"/>
+      <w:lvlJc w:val="left"/>
+      <w:pPr>
+        <w:ind w:left="5760" w:hanging="360"/>
+      </w:pPr>
+      <w:rPr>
+        <w:rFonts w:ascii="Courier New" w:hAnsi="Courier New" w:cs="Courier New" w:hint="default"/>
+      </w:rPr>
+    </w:lvl>
+    <w:lvl w:ilvl="8" w:tplc="04090005" w:tentative="1">
+      <w:start w:val="1"/>
+      <w:numFmt w:val="bullet"/>
+      <w:lvlText w:val=""/>
+      <w:lvlJc w:val="left"/>
+      <w:pPr>
+        <w:ind w:left="6480" w:hanging="360"/>
+      </w:pPr>
+      <w:rPr>
+        <w:rFonts w:ascii="Wingdings" w:hAnsi="Wingdings" w:hint="default"/>
+      </w:rPr>
+    </w:lvl>
+  </w:abstractNum>
+  <w:abstractNum w:abstractNumId="8" w15:restartNumberingAfterBreak="0">
+    <w:nsid w:val="66800980"/>
+    <w:multiLevelType w:val="hybridMultilevel"/>
+    <w:tmpl w:val="3C5CE6F2"/>
+    <w:lvl w:ilvl="0" w:tplc="04090001">
+      <w:start w:val="1"/>
+      <w:numFmt w:val="bullet"/>
+      <w:lvlText w:val=""/>
+      <w:lvlJc w:val="left"/>
+      <w:pPr>
+        <w:ind w:left="720" w:hanging="360"/>
+      </w:pPr>
+      <w:rPr>
+        <w:rFonts w:ascii="Symbol" w:hAnsi="Symbol" w:hint="default"/>
+      </w:rPr>
+    </w:lvl>
+    <w:lvl w:ilvl="1" w:tplc="04090003" w:tentative="1">
+      <w:start w:val="1"/>
+      <w:numFmt w:val="bullet"/>
+      <w:lvlText w:val="o"/>
+      <w:lvlJc w:val="left"/>
+      <w:pPr>
+        <w:ind w:left="1440" w:hanging="360"/>
+      </w:pPr>
+      <w:rPr>
+        <w:rFonts w:ascii="Courier New" w:hAnsi="Courier New" w:cs="Courier New" w:hint="default"/>
+      </w:rPr>
+    </w:lvl>
+    <w:lvl w:ilvl="2" w:tplc="04090005" w:tentative="1">
+      <w:start w:val="1"/>
+      <w:numFmt w:val="bullet"/>
+      <w:lvlText w:val=""/>
+      <w:lvlJc w:val="left"/>
+      <w:pPr>
+        <w:ind w:left="2160" w:hanging="360"/>
+      </w:pPr>
+      <w:rPr>
+        <w:rFonts w:ascii="Wingdings" w:hAnsi="Wingdings" w:hint="default"/>
+      </w:rPr>
+    </w:lvl>
+    <w:lvl w:ilvl="3" w:tplc="04090001" w:tentative="1">
+      <w:start w:val="1"/>
+      <w:numFmt w:val="bullet"/>
+      <w:lvlText w:val=""/>
+      <w:lvlJc w:val="left"/>
+      <w:pPr>
+        <w:ind w:left="2880" w:hanging="360"/>
+      </w:pPr>
+      <w:rPr>
+        <w:rFonts w:ascii="Symbol" w:hAnsi="Symbol" w:hint="default"/>
+      </w:rPr>
+    </w:lvl>
+    <w:lvl w:ilvl="4" w:tplc="04090003" w:tentative="1">
+      <w:start w:val="1"/>
+      <w:numFmt w:val="bullet"/>
+      <w:lvlText w:val="o"/>
+      <w:lvlJc w:val="left"/>
+      <w:pPr>
+        <w:ind w:left="3600" w:hanging="360"/>
+      </w:pPr>
+      <w:rPr>
+        <w:rFonts w:ascii="Courier New" w:hAnsi="Courier New" w:cs="Courier New" w:hint="default"/>
+      </w:rPr>
+    </w:lvl>
+    <w:lvl w:ilvl="5" w:tplc="04090005" w:tentative="1">
+      <w:start w:val="1"/>
+      <w:numFmt w:val="bullet"/>
+      <w:lvlText w:val=""/>
+      <w:lvlJc w:val="left"/>
+      <w:pPr>
+        <w:ind w:left="4320" w:hanging="360"/>
+      </w:pPr>
+      <w:rPr>
+        <w:rFonts w:ascii="Wingdings" w:hAnsi="Wingdings" w:hint="default"/>
+      </w:rPr>
+    </w:lvl>
+    <w:lvl w:ilvl="6" w:tplc="04090001" w:tentative="1">
+      <w:start w:val="1"/>
+      <w:numFmt w:val="bullet"/>
+      <w:lvlText w:val=""/>
+      <w:lvlJc w:val="left"/>
+      <w:pPr>
+        <w:ind w:left="5040" w:hanging="360"/>
+      </w:pPr>
+      <w:rPr>
+        <w:rFonts w:ascii="Symbol" w:hAnsi="Symbol" w:hint="default"/>
+      </w:rPr>
+    </w:lvl>
+    <w:lvl w:ilvl="7" w:tplc="04090003" w:tentative="1">
+      <w:start w:val="1"/>
+      <w:numFmt w:val="bullet"/>
+      <w:lvlText w:val="o"/>
+      <w:lvlJc w:val="left"/>
+      <w:pPr>
+        <w:ind w:left="5760" w:hanging="360"/>
+      </w:pPr>
+      <w:rPr>
+        <w:rFonts w:ascii="Courier New" w:hAnsi="Courier New" w:cs="Courier New" w:hint="default"/>
+      </w:rPr>
+    </w:lvl>
+    <w:lvl w:ilvl="8" w:tplc="04090005" w:tentative="1">
+      <w:start w:val="1"/>
+      <w:numFmt w:val="bullet"/>
+      <w:lvlText w:val=""/>
+      <w:lvlJc w:val="left"/>
+      <w:pPr>
+        <w:ind w:left="6480" w:hanging="360"/>
+      </w:pPr>
+      <w:rPr>
+        <w:rFonts w:ascii="Wingdings" w:hAnsi="Wingdings" w:hint="default"/>
+      </w:rPr>
+    </w:lvl>
+  </w:abstractNum>
+  <w:abstractNum w:abstractNumId="9" w15:restartNumberingAfterBreak="0">
     <w:nsid w:val="72D6397D"/>
     <w:multiLevelType w:val="hybridMultilevel"/>
     <w:tmpl w:val="522A974E"/>
@@ -1827,7 +2546,7 @@
       </w:rPr>
     </w:lvl>
   </w:abstractNum>
-  <w:abstractNum w:abstractNumId="6" w15:restartNumberingAfterBreak="0">
+  <w:abstractNum w:abstractNumId="10" w15:restartNumberingAfterBreak="0">
     <w:nsid w:val="76AD0BC1"/>
     <w:multiLevelType w:val="hybridMultilevel"/>
     <w:tmpl w:val="33D2508E"/>
@@ -1940,7 +2659,7 @@
       </w:rPr>
     </w:lvl>
   </w:abstractNum>
-  <w:abstractNum w:abstractNumId="7" w15:restartNumberingAfterBreak="0">
+  <w:abstractNum w:abstractNumId="11" w15:restartNumberingAfterBreak="0">
     <w:nsid w:val="771B0D13"/>
     <w:multiLevelType w:val="hybridMultilevel"/>
     <w:tmpl w:val="BDD63FB6"/>
@@ -2054,28 +2773,40 @@
     </w:lvl>
   </w:abstractNum>
   <w:num w:numId="1">
+    <w:abstractNumId w:val="3"/>
+  </w:num>
+  <w:num w:numId="2">
+    <w:abstractNumId w:val="1"/>
+  </w:num>
+  <w:num w:numId="3">
     <w:abstractNumId w:val="2"/>
   </w:num>
-  <w:num w:numId="2">
+  <w:num w:numId="4">
+    <w:abstractNumId w:val="6"/>
+  </w:num>
+  <w:num w:numId="5">
+    <w:abstractNumId w:val="10"/>
+  </w:num>
+  <w:num w:numId="6">
+    <w:abstractNumId w:val="5"/>
+  </w:num>
+  <w:num w:numId="7">
+    <w:abstractNumId w:val="9"/>
+  </w:num>
+  <w:num w:numId="8">
+    <w:abstractNumId w:val="11"/>
+  </w:num>
+  <w:num w:numId="9">
     <w:abstractNumId w:val="0"/>
   </w:num>
-  <w:num w:numId="3">
-    <w:abstractNumId w:val="1"/>
+  <w:num w:numId="10">
+    <w:abstractNumId w:val="7"/>
   </w:num>
-  <w:num w:numId="4">
+  <w:num w:numId="11">
     <w:abstractNumId w:val="4"/>
   </w:num>
-  <w:num w:numId="5">
-    <w:abstractNumId w:val="6"/>
-  </w:num>
-  <w:num w:numId="6">
-    <w:abstractNumId w:val="3"/>
-  </w:num>
-  <w:num w:numId="7">
-    <w:abstractNumId w:val="5"/>
-  </w:num>
-  <w:num w:numId="8">
-    <w:abstractNumId w:val="7"/>
+  <w:num w:numId="12">
+    <w:abstractNumId w:val="8"/>
   </w:num>
 </w:numbering>
 </file>
@@ -2203,6 +2934,7 @@
     <w:lsdException w:name="HTML Sample" w:semiHidden="1" w:unhideWhenUsed="1"/>
     <w:lsdException w:name="HTML Typewriter" w:semiHidden="1" w:unhideWhenUsed="1"/>
     <w:lsdException w:name="HTML Variable" w:semiHidden="1" w:unhideWhenUsed="1"/>
+    <w:lsdException w:name="Normal Table" w:semiHidden="1" w:unhideWhenUsed="1"/>
     <w:lsdException w:name="annotation subject" w:semiHidden="1" w:unhideWhenUsed="1"/>
     <w:lsdException w:name="No List" w:semiHidden="1" w:unhideWhenUsed="1"/>
     <w:lsdException w:name="Outline List 1" w:semiHidden="1" w:unhideWhenUsed="1"/>
@@ -2249,8 +2981,10 @@
     <w:lsdException w:name="Table Subtle 2" w:semiHidden="1" w:unhideWhenUsed="1"/>
     <w:lsdException w:name="Table Web 1" w:semiHidden="1" w:unhideWhenUsed="1"/>
     <w:lsdException w:name="Table Web 2" w:semiHidden="1" w:unhideWhenUsed="1"/>
+    <w:lsdException w:name="Table Web 3" w:semiHidden="1" w:unhideWhenUsed="1"/>
     <w:lsdException w:name="Balloon Text" w:semiHidden="1" w:unhideWhenUsed="1"/>
     <w:lsdException w:name="Table Grid" w:uiPriority="39"/>
+    <w:lsdException w:name="Table Theme" w:semiHidden="1" w:unhideWhenUsed="1"/>
     <w:lsdException w:name="Placeholder Text" w:semiHidden="1"/>
     <w:lsdException w:name="No Spacing" w:uiPriority="1" w:qFormat="1"/>
     <w:lsdException w:name="Light Shading" w:uiPriority="60"/>

</xml_diff>